<commit_message>
Adding changes to RS-6 Document
</commit_message>
<xml_diff>
--- a/RS6-SoftwareTestPlan.docx
+++ b/RS6-SoftwareTestPlan.docx
@@ -1,6 +1,6 @@
 
 <file path=word/document.xml><?xml version="1.0" encoding="utf-8"?>
-<w:document xmlns:wpc="http://schemas.microsoft.com/office/word/2010/wordprocessingCanvas" xmlns:mc="http://schemas.openxmlformats.org/markup-compatibility/2006" xmlns:o="urn:schemas-microsoft-com:office:office" xmlns:r="http://schemas.openxmlformats.org/officeDocument/2006/relationships" xmlns:m="http://schemas.openxmlformats.org/officeDocument/2006/math" xmlns:v="urn:schemas-microsoft-com:vml" xmlns:wp14="http://schemas.microsoft.com/office/word/2010/wordprocessingDrawing" xmlns:wp="http://schemas.openxmlformats.org/drawingml/2006/wordprocessingDrawing" xmlns:w10="urn:schemas-microsoft-com:office:word" xmlns:w="http://schemas.openxmlformats.org/wordprocessingml/2006/main" xmlns:w14="http://schemas.microsoft.com/office/word/2010/wordml" xmlns:w15="http://schemas.microsoft.com/office/word/2012/wordml" xmlns:wpg="http://schemas.microsoft.com/office/word/2010/wordprocessingGroup" xmlns:wpi="http://schemas.microsoft.com/office/word/2010/wordprocessingInk" xmlns:wne="http://schemas.microsoft.com/office/word/2006/wordml" xmlns:wps="http://schemas.microsoft.com/office/word/2010/wordprocessingShape" mc:Ignorable="w14 w15 wp14">
+<w:document xmlns:wpc="http://schemas.microsoft.com/office/word/2010/wordprocessingCanvas" xmlns:mo="http://schemas.microsoft.com/office/mac/office/2008/main" xmlns:mc="http://schemas.openxmlformats.org/markup-compatibility/2006" xmlns:mv="urn:schemas-microsoft-com:mac:vml" xmlns:o="urn:schemas-microsoft-com:office:office" xmlns:r="http://schemas.openxmlformats.org/officeDocument/2006/relationships" xmlns:m="http://schemas.openxmlformats.org/officeDocument/2006/math" xmlns:v="urn:schemas-microsoft-com:vml" xmlns:wp14="http://schemas.microsoft.com/office/word/2010/wordprocessingDrawing" xmlns:wp="http://schemas.openxmlformats.org/drawingml/2006/wordprocessingDrawing" xmlns:w10="urn:schemas-microsoft-com:office:word" xmlns:w="http://schemas.openxmlformats.org/wordprocessingml/2006/main" xmlns:w14="http://schemas.microsoft.com/office/word/2010/wordml" xmlns:w15="http://schemas.microsoft.com/office/word/2012/wordml" xmlns:wpg="http://schemas.microsoft.com/office/word/2010/wordprocessingGroup" xmlns:wpi="http://schemas.microsoft.com/office/word/2010/wordprocessingInk" xmlns:wne="http://schemas.microsoft.com/office/word/2006/wordml" xmlns:wps="http://schemas.microsoft.com/office/word/2010/wordprocessingShape" mc:Ignorable="w14 w15 wp14">
   <w:body>
     <w:p>
       <w:pPr>
@@ -2063,7 +2063,6 @@
         <w:t xml:space="preserve">If the </w:t>
       </w:r>
       <w:proofErr w:type="spellStart"/>
-      <w:proofErr w:type="gramStart"/>
       <w:r>
         <w:rPr>
           <w:lang w:val="en-AU"/>
@@ -2071,7 +2070,6 @@
         <w:t>url</w:t>
       </w:r>
       <w:proofErr w:type="spellEnd"/>
-      <w:proofErr w:type="gramEnd"/>
       <w:r>
         <w:rPr>
           <w:lang w:val="en-AU"/>
@@ -2490,7 +2488,25 @@
         </w:rPr>
         <w:t>I think one of the bigger problems that comes to mind is testing the mail server as a whole. One aspect of that is testing to make sure the form was submitted and the email was sent another aspect of that is making sure that what is in the form is accurate information and not the applicant before that’s information. Another aspect of the mail server concept is when the admin accepts or denies the application the system will either add them to the database or their information will be erased.</w:t>
       </w:r>
-      <w:bookmarkStart w:id="6" w:name="_GoBack"/>
+    </w:p>
+    <w:p>
+      <w:pPr>
+        <w:rPr>
+          <w:rFonts w:ascii="Tahoma" w:hAnsi="Tahoma" w:cs="Tahoma"/>
+          <w:sz w:val="28"/>
+          <w:szCs w:val="20"/>
+          <w:lang w:val="en-AU"/>
+        </w:rPr>
+      </w:pPr>
+    </w:p>
+    <w:p>
+      <w:pPr>
+        <w:pStyle w:val="Heading1"/>
+      </w:pPr>
+      <w:bookmarkStart w:id="6" w:name="_Toc255385561"/>
+      <w:r>
+        <w:t>Architecture</w:t>
+      </w:r>
       <w:bookmarkEnd w:id="6"/>
     </w:p>
     <w:p>
@@ -2507,9 +2523,9 @@
       <w:pPr>
         <w:pStyle w:val="Heading1"/>
       </w:pPr>
-      <w:bookmarkStart w:id="7" w:name="_Toc255385561"/>
-      <w:r>
-        <w:t>Architecture</w:t>
+      <w:bookmarkStart w:id="7" w:name="_Toc255385562"/>
+      <w:r>
+        <w:t>Environment</w:t>
       </w:r>
       <w:bookmarkEnd w:id="7"/>
     </w:p>
@@ -2517,7 +2533,7 @@
       <w:pPr>
         <w:rPr>
           <w:rFonts w:ascii="Tahoma" w:hAnsi="Tahoma" w:cs="Tahoma"/>
-          <w:sz w:val="28"/>
+          <w:sz w:val="20"/>
           <w:szCs w:val="20"/>
           <w:lang w:val="en-AU"/>
         </w:rPr>
@@ -2527,9 +2543,9 @@
       <w:pPr>
         <w:pStyle w:val="Heading1"/>
       </w:pPr>
-      <w:bookmarkStart w:id="8" w:name="_Toc255385562"/>
-      <w:r>
-        <w:t>Environment</w:t>
+      <w:bookmarkStart w:id="8" w:name="_Toc255385563"/>
+      <w:r>
+        <w:t>Assumptions</w:t>
       </w:r>
       <w:bookmarkEnd w:id="8"/>
     </w:p>
@@ -2547,31 +2563,11 @@
       <w:pPr>
         <w:pStyle w:val="Heading1"/>
       </w:pPr>
-      <w:bookmarkStart w:id="9" w:name="_Toc255385563"/>
-      <w:r>
-        <w:t>Assumptions</w:t>
+      <w:bookmarkStart w:id="9" w:name="_Toc255385564"/>
+      <w:r>
+        <w:t>Functionality</w:t>
       </w:r>
       <w:bookmarkEnd w:id="9"/>
-    </w:p>
-    <w:p>
-      <w:pPr>
-        <w:rPr>
-          <w:rFonts w:ascii="Tahoma" w:hAnsi="Tahoma" w:cs="Tahoma"/>
-          <w:sz w:val="20"/>
-          <w:szCs w:val="20"/>
-          <w:lang w:val="en-AU"/>
-        </w:rPr>
-      </w:pPr>
-    </w:p>
-    <w:p>
-      <w:pPr>
-        <w:pStyle w:val="Heading1"/>
-      </w:pPr>
-      <w:bookmarkStart w:id="10" w:name="_Toc255385564"/>
-      <w:r>
-        <w:t>Functionality</w:t>
-      </w:r>
-      <w:bookmarkEnd w:id="10"/>
     </w:p>
     <w:p>
       <w:pPr>
@@ -3290,11 +3286,11 @@
       <w:pPr>
         <w:pStyle w:val="Heading1"/>
       </w:pPr>
-      <w:bookmarkStart w:id="11" w:name="_Toc255385565"/>
+      <w:bookmarkStart w:id="10" w:name="_Toc255385565"/>
       <w:r>
         <w:t>Security</w:t>
       </w:r>
-      <w:bookmarkEnd w:id="11"/>
+      <w:bookmarkEnd w:id="10"/>
       <w:r>
         <w:t xml:space="preserve"> </w:t>
       </w:r>
@@ -4015,12 +4011,12 @@
       <w:pPr>
         <w:pStyle w:val="Heading1"/>
       </w:pPr>
-      <w:bookmarkStart w:id="12" w:name="_Toc255385566"/>
+      <w:bookmarkStart w:id="11" w:name="_Toc255385566"/>
       <w:r>
         <w:lastRenderedPageBreak/>
         <w:t>Performance</w:t>
       </w:r>
-      <w:bookmarkEnd w:id="12"/>
+      <w:bookmarkEnd w:id="11"/>
       <w:r>
         <w:t xml:space="preserve"> </w:t>
       </w:r>
@@ -4740,2209 +4736,214 @@
       <w:pPr>
         <w:pStyle w:val="Heading1"/>
       </w:pPr>
-      <w:bookmarkStart w:id="13" w:name="_Toc255385567"/>
+      <w:bookmarkStart w:id="12" w:name="_Toc255385567"/>
       <w:r>
         <w:t>Usability</w:t>
       </w:r>
+      <w:bookmarkEnd w:id="12"/>
+    </w:p>
+    <w:p>
+      <w:r>
+        <w:t xml:space="preserve">Our plan to go about testing usability, is to allow the rest of the class to use our site. The site will be hosted on a cloud server, being able to be accessed by everyone that knows the URL. Having other people other than us testing this will give us good feedback as to how easy it is to navigate. The customer wants the site to be very simple, considering who this is being built for. There is no plan to automate this type of testing, as this type of testing is difficult to automate. </w:t>
+      </w:r>
+    </w:p>
+    <w:p>
+      <w:pPr>
+        <w:pStyle w:val="Heading1"/>
+      </w:pPr>
+      <w:bookmarkStart w:id="13" w:name="_Toc255385568"/>
+      <w:r>
+        <w:t>Test Team Organization</w:t>
+      </w:r>
       <w:bookmarkEnd w:id="13"/>
     </w:p>
     <w:p>
-      <w:pPr>
-        <w:rPr>
-          <w:rFonts w:ascii="Tahoma" w:hAnsi="Tahoma" w:cs="Tahoma"/>
-          <w:sz w:val="20"/>
-          <w:szCs w:val="20"/>
-          <w:lang w:val="en-AU"/>
-        </w:rPr>
-      </w:pPr>
-    </w:p>
-    <w:p>
-      <w:pPr>
-        <w:keepNext/>
-        <w:spacing w:before="240" w:after="60"/>
-        <w:outlineLvl w:val="1"/>
-        <w:rPr>
-          <w:rFonts w:ascii="Tahoma" w:hAnsi="Tahoma" w:cs="Tahoma"/>
+      <w:r>
+        <w:t xml:space="preserve">Other groups with the P446 course. </w:t>
+      </w:r>
+    </w:p>
+    <w:p>
+      <w:pPr>
+        <w:pStyle w:val="Heading1"/>
+      </w:pPr>
+      <w:bookmarkStart w:id="14" w:name="_Toc255385569"/>
+      <w:r>
+        <w:t>Schedule</w:t>
+      </w:r>
+      <w:bookmarkEnd w:id="14"/>
+    </w:p>
+    <w:p>
+      <w:r>
+        <w:rPr>
           <w:b/>
-          <w:bCs/>
-          <w:i/>
-          <w:iCs/>
-          <w:szCs w:val="28"/>
-          <w:lang w:val="en-AU"/>
-        </w:rPr>
-      </w:pPr>
-      <w:r>
-        <w:rPr>
-          <w:rFonts w:ascii="Tahoma" w:hAnsi="Tahoma" w:cs="Tahoma"/>
+        </w:rPr>
+        <w:t>Perform Execution of Tests</w:t>
+      </w:r>
+      <w:r>
+        <w:t xml:space="preserve"> - &lt;5 mins</w:t>
+      </w:r>
+    </w:p>
+    <w:p>
+      <w:r>
+        <w:rPr>
           <w:b/>
-          <w:bCs/>
-          <w:i/>
-          <w:iCs/>
-          <w:szCs w:val="28"/>
-          <w:lang w:val="en-AU"/>
-        </w:rPr>
-        <w:t>Constraints and Resolutions</w:t>
-      </w:r>
-    </w:p>
-    <w:p>
-      <w:pPr>
-        <w:rPr>
-          <w:rFonts w:ascii="Tahoma" w:hAnsi="Tahoma" w:cs="Tahoma"/>
-          <w:sz w:val="20"/>
-          <w:szCs w:val="20"/>
-          <w:lang w:val="en-AU"/>
-        </w:rPr>
-      </w:pPr>
-    </w:p>
-    <w:tbl>
-      <w:tblPr>
-        <w:tblW w:w="0" w:type="auto"/>
-        <w:tblBorders>
-          <w:top w:val="single" w:sz="4" w:space="0" w:color="auto"/>
-          <w:left w:val="single" w:sz="4" w:space="0" w:color="auto"/>
-          <w:bottom w:val="single" w:sz="4" w:space="0" w:color="auto"/>
-          <w:right w:val="single" w:sz="4" w:space="0" w:color="auto"/>
-          <w:insideH w:val="single" w:sz="4" w:space="0" w:color="auto"/>
-          <w:insideV w:val="single" w:sz="4" w:space="0" w:color="auto"/>
-        </w:tblBorders>
-        <w:tblLayout w:type="fixed"/>
-        <w:tblLook w:val="0000" w:firstRow="0" w:lastRow="0" w:firstColumn="0" w:lastColumn="0" w:noHBand="0" w:noVBand="0"/>
-      </w:tblPr>
-      <w:tblGrid>
-        <w:gridCol w:w="2214"/>
-        <w:gridCol w:w="2214"/>
-        <w:gridCol w:w="2214"/>
-      </w:tblGrid>
-      <w:tr>
-        <w:tc>
-          <w:tcPr>
-            <w:tcW w:w="2214" w:type="dxa"/>
-          </w:tcPr>
-          <w:p>
-            <w:pPr>
-              <w:rPr>
-                <w:rFonts w:ascii="Tahoma" w:hAnsi="Tahoma" w:cs="Tahoma"/>
-                <w:b/>
-                <w:sz w:val="20"/>
-                <w:szCs w:val="20"/>
-                <w:lang w:val="en-AU"/>
-              </w:rPr>
-            </w:pPr>
-            <w:r>
-              <w:rPr>
-                <w:rFonts w:ascii="Tahoma" w:hAnsi="Tahoma" w:cs="Tahoma"/>
-                <w:b/>
-                <w:sz w:val="20"/>
-                <w:szCs w:val="20"/>
-                <w:lang w:val="en-AU"/>
-              </w:rPr>
-              <w:t>Parameter</w:t>
-            </w:r>
-          </w:p>
-        </w:tc>
-        <w:tc>
-          <w:tcPr>
-            <w:tcW w:w="2214" w:type="dxa"/>
-          </w:tcPr>
-          <w:p>
-            <w:pPr>
-              <w:rPr>
-                <w:rFonts w:ascii="Tahoma" w:hAnsi="Tahoma" w:cs="Tahoma"/>
-                <w:b/>
-                <w:sz w:val="20"/>
-                <w:szCs w:val="20"/>
-                <w:lang w:val="en-AU"/>
-              </w:rPr>
-            </w:pPr>
-            <w:r>
-              <w:rPr>
-                <w:rFonts w:ascii="Tahoma" w:hAnsi="Tahoma" w:cs="Tahoma"/>
-                <w:b/>
-                <w:sz w:val="20"/>
-                <w:szCs w:val="20"/>
-                <w:lang w:val="en-AU"/>
-              </w:rPr>
-              <w:t>Customer Constraints</w:t>
-            </w:r>
-          </w:p>
-        </w:tc>
-        <w:tc>
-          <w:tcPr>
-            <w:tcW w:w="2214" w:type="dxa"/>
-          </w:tcPr>
-          <w:p>
-            <w:pPr>
-              <w:rPr>
-                <w:rFonts w:ascii="Tahoma" w:hAnsi="Tahoma" w:cs="Tahoma"/>
-                <w:b/>
-                <w:sz w:val="20"/>
-                <w:szCs w:val="20"/>
-                <w:lang w:val="en-AU"/>
-              </w:rPr>
-            </w:pPr>
-            <w:r>
-              <w:rPr>
-                <w:rFonts w:ascii="Tahoma" w:hAnsi="Tahoma" w:cs="Tahoma"/>
-                <w:b/>
-                <w:sz w:val="20"/>
-                <w:szCs w:val="20"/>
-                <w:lang w:val="en-AU"/>
-              </w:rPr>
-              <w:t>Infosys Limitations</w:t>
-            </w:r>
-          </w:p>
-        </w:tc>
-      </w:tr>
-      <w:tr>
-        <w:tc>
-          <w:tcPr>
-            <w:tcW w:w="2214" w:type="dxa"/>
-          </w:tcPr>
-          <w:p>
-            <w:pPr>
-              <w:rPr>
-                <w:rFonts w:ascii="Tahoma" w:hAnsi="Tahoma" w:cs="Tahoma"/>
-                <w:sz w:val="20"/>
-                <w:szCs w:val="20"/>
-                <w:lang w:val="en-AU"/>
-              </w:rPr>
-            </w:pPr>
-            <w:r>
-              <w:rPr>
-                <w:rFonts w:ascii="Tahoma" w:hAnsi="Tahoma" w:cs="Tahoma"/>
-                <w:szCs w:val="20"/>
-                <w:lang w:val="en-AU"/>
-              </w:rPr>
-              <w:t>Constraint 1</w:t>
-            </w:r>
-          </w:p>
-        </w:tc>
-        <w:tc>
-          <w:tcPr>
-            <w:tcW w:w="2214" w:type="dxa"/>
-          </w:tcPr>
-          <w:p>
-            <w:pPr>
-              <w:rPr>
-                <w:rFonts w:ascii="Tahoma" w:hAnsi="Tahoma" w:cs="Tahoma"/>
-                <w:sz w:val="20"/>
-                <w:szCs w:val="20"/>
-                <w:lang w:val="en-AU"/>
-              </w:rPr>
-            </w:pPr>
-          </w:p>
-        </w:tc>
-        <w:tc>
-          <w:tcPr>
-            <w:tcW w:w="2214" w:type="dxa"/>
-          </w:tcPr>
-          <w:p>
-            <w:pPr>
-              <w:rPr>
-                <w:rFonts w:ascii="Tahoma" w:hAnsi="Tahoma" w:cs="Tahoma"/>
-                <w:sz w:val="20"/>
-                <w:szCs w:val="20"/>
-                <w:lang w:val="en-AU"/>
-              </w:rPr>
-            </w:pPr>
-          </w:p>
-        </w:tc>
-      </w:tr>
-      <w:tr>
-        <w:tc>
-          <w:tcPr>
-            <w:tcW w:w="2214" w:type="dxa"/>
-          </w:tcPr>
-          <w:p>
-            <w:pPr>
-              <w:rPr>
-                <w:rFonts w:ascii="Tahoma" w:hAnsi="Tahoma" w:cs="Tahoma"/>
-                <w:sz w:val="20"/>
-                <w:szCs w:val="20"/>
-                <w:lang w:val="en-AU"/>
-              </w:rPr>
-            </w:pPr>
-            <w:r>
-              <w:rPr>
-                <w:rFonts w:ascii="Tahoma" w:hAnsi="Tahoma" w:cs="Tahoma"/>
-                <w:szCs w:val="20"/>
-                <w:lang w:val="en-AU"/>
-              </w:rPr>
-              <w:t>Constraint 2</w:t>
-            </w:r>
-          </w:p>
-        </w:tc>
-        <w:tc>
-          <w:tcPr>
-            <w:tcW w:w="2214" w:type="dxa"/>
-          </w:tcPr>
-          <w:p>
-            <w:pPr>
-              <w:rPr>
-                <w:rFonts w:ascii="Tahoma" w:hAnsi="Tahoma" w:cs="Tahoma"/>
-                <w:sz w:val="20"/>
-                <w:szCs w:val="20"/>
-                <w:lang w:val="en-AU"/>
-              </w:rPr>
-            </w:pPr>
-          </w:p>
-        </w:tc>
-        <w:tc>
-          <w:tcPr>
-            <w:tcW w:w="2214" w:type="dxa"/>
-          </w:tcPr>
-          <w:p>
-            <w:pPr>
-              <w:rPr>
-                <w:rFonts w:ascii="Tahoma" w:hAnsi="Tahoma" w:cs="Tahoma"/>
-                <w:sz w:val="20"/>
-                <w:szCs w:val="20"/>
-                <w:lang w:val="en-AU"/>
-              </w:rPr>
-            </w:pPr>
-          </w:p>
-        </w:tc>
-      </w:tr>
-      <w:tr>
-        <w:tc>
-          <w:tcPr>
-            <w:tcW w:w="2214" w:type="dxa"/>
-          </w:tcPr>
-          <w:p>
-            <w:pPr>
-              <w:rPr>
-                <w:rFonts w:ascii="Tahoma" w:hAnsi="Tahoma" w:cs="Tahoma"/>
-                <w:sz w:val="20"/>
-                <w:szCs w:val="20"/>
-                <w:lang w:val="en-AU"/>
-              </w:rPr>
-            </w:pPr>
-          </w:p>
-        </w:tc>
-        <w:tc>
-          <w:tcPr>
-            <w:tcW w:w="2214" w:type="dxa"/>
-          </w:tcPr>
-          <w:p>
-            <w:pPr>
-              <w:rPr>
-                <w:rFonts w:ascii="Tahoma" w:hAnsi="Tahoma" w:cs="Tahoma"/>
-                <w:sz w:val="20"/>
-                <w:szCs w:val="20"/>
-                <w:lang w:val="en-AU"/>
-              </w:rPr>
-            </w:pPr>
-          </w:p>
-        </w:tc>
-        <w:tc>
-          <w:tcPr>
-            <w:tcW w:w="2214" w:type="dxa"/>
-          </w:tcPr>
-          <w:p>
-            <w:pPr>
-              <w:rPr>
-                <w:rFonts w:ascii="Tahoma" w:hAnsi="Tahoma" w:cs="Tahoma"/>
-                <w:sz w:val="20"/>
-                <w:szCs w:val="20"/>
-                <w:lang w:val="en-AU"/>
-              </w:rPr>
-            </w:pPr>
-          </w:p>
-        </w:tc>
-      </w:tr>
-      <w:tr>
-        <w:tc>
-          <w:tcPr>
-            <w:tcW w:w="2214" w:type="dxa"/>
-          </w:tcPr>
-          <w:p>
-            <w:pPr>
-              <w:rPr>
-                <w:rFonts w:ascii="Tahoma" w:hAnsi="Tahoma" w:cs="Tahoma"/>
-                <w:sz w:val="20"/>
-                <w:szCs w:val="20"/>
-                <w:lang w:val="en-AU"/>
-              </w:rPr>
-            </w:pPr>
-          </w:p>
-        </w:tc>
-        <w:tc>
-          <w:tcPr>
-            <w:tcW w:w="2214" w:type="dxa"/>
-          </w:tcPr>
-          <w:p>
-            <w:pPr>
-              <w:rPr>
-                <w:rFonts w:ascii="Tahoma" w:hAnsi="Tahoma" w:cs="Tahoma"/>
-                <w:sz w:val="20"/>
-                <w:szCs w:val="20"/>
-                <w:lang w:val="en-AU"/>
-              </w:rPr>
-            </w:pPr>
-          </w:p>
-        </w:tc>
-        <w:tc>
-          <w:tcPr>
-            <w:tcW w:w="2214" w:type="dxa"/>
-          </w:tcPr>
-          <w:p>
-            <w:pPr>
-              <w:rPr>
-                <w:rFonts w:ascii="Tahoma" w:hAnsi="Tahoma" w:cs="Tahoma"/>
-                <w:sz w:val="20"/>
-                <w:szCs w:val="20"/>
-                <w:lang w:val="en-AU"/>
-              </w:rPr>
-            </w:pPr>
-          </w:p>
-        </w:tc>
-      </w:tr>
-      <w:tr>
-        <w:tc>
-          <w:tcPr>
-            <w:tcW w:w="2214" w:type="dxa"/>
-          </w:tcPr>
-          <w:p>
-            <w:pPr>
-              <w:rPr>
-                <w:rFonts w:ascii="Tahoma" w:hAnsi="Tahoma" w:cs="Tahoma"/>
-                <w:sz w:val="20"/>
-                <w:szCs w:val="20"/>
-                <w:lang w:val="en-AU"/>
-              </w:rPr>
-            </w:pPr>
-          </w:p>
-        </w:tc>
-        <w:tc>
-          <w:tcPr>
-            <w:tcW w:w="2214" w:type="dxa"/>
-          </w:tcPr>
-          <w:p>
-            <w:pPr>
-              <w:rPr>
-                <w:rFonts w:ascii="Tahoma" w:hAnsi="Tahoma" w:cs="Tahoma"/>
-                <w:sz w:val="20"/>
-                <w:szCs w:val="20"/>
-                <w:lang w:val="en-AU"/>
-              </w:rPr>
-            </w:pPr>
-          </w:p>
-        </w:tc>
-        <w:tc>
-          <w:tcPr>
-            <w:tcW w:w="2214" w:type="dxa"/>
-          </w:tcPr>
-          <w:p>
-            <w:pPr>
-              <w:rPr>
-                <w:rFonts w:ascii="Tahoma" w:hAnsi="Tahoma" w:cs="Tahoma"/>
-                <w:sz w:val="20"/>
-                <w:szCs w:val="20"/>
-                <w:lang w:val="en-AU"/>
-              </w:rPr>
-            </w:pPr>
-          </w:p>
-        </w:tc>
-      </w:tr>
-      <w:tr>
-        <w:tc>
-          <w:tcPr>
-            <w:tcW w:w="2214" w:type="dxa"/>
-          </w:tcPr>
-          <w:p>
-            <w:pPr>
-              <w:rPr>
-                <w:rFonts w:ascii="Tahoma" w:hAnsi="Tahoma" w:cs="Tahoma"/>
-                <w:sz w:val="20"/>
-                <w:szCs w:val="20"/>
-                <w:lang w:val="en-AU"/>
-              </w:rPr>
-            </w:pPr>
-          </w:p>
-        </w:tc>
-        <w:tc>
-          <w:tcPr>
-            <w:tcW w:w="2214" w:type="dxa"/>
-          </w:tcPr>
-          <w:p>
-            <w:pPr>
-              <w:rPr>
-                <w:rFonts w:ascii="Tahoma" w:hAnsi="Tahoma" w:cs="Tahoma"/>
-                <w:sz w:val="20"/>
-                <w:szCs w:val="20"/>
-                <w:lang w:val="en-AU"/>
-              </w:rPr>
-            </w:pPr>
-          </w:p>
-        </w:tc>
-        <w:tc>
-          <w:tcPr>
-            <w:tcW w:w="2214" w:type="dxa"/>
-          </w:tcPr>
-          <w:p>
-            <w:pPr>
-              <w:rPr>
-                <w:rFonts w:ascii="Tahoma" w:hAnsi="Tahoma" w:cs="Tahoma"/>
-                <w:sz w:val="20"/>
-                <w:szCs w:val="20"/>
-                <w:lang w:val="en-AU"/>
-              </w:rPr>
-            </w:pPr>
-          </w:p>
-        </w:tc>
-      </w:tr>
-      <w:tr>
-        <w:tc>
-          <w:tcPr>
-            <w:tcW w:w="2214" w:type="dxa"/>
-          </w:tcPr>
-          <w:p>
-            <w:pPr>
-              <w:rPr>
-                <w:rFonts w:ascii="Tahoma" w:hAnsi="Tahoma" w:cs="Tahoma"/>
-                <w:sz w:val="20"/>
-                <w:szCs w:val="20"/>
-                <w:lang w:val="en-AU"/>
-              </w:rPr>
-            </w:pPr>
-          </w:p>
-        </w:tc>
-        <w:tc>
-          <w:tcPr>
-            <w:tcW w:w="2214" w:type="dxa"/>
-          </w:tcPr>
-          <w:p>
-            <w:pPr>
-              <w:rPr>
-                <w:rFonts w:ascii="Tahoma" w:hAnsi="Tahoma" w:cs="Tahoma"/>
-                <w:sz w:val="20"/>
-                <w:szCs w:val="20"/>
-                <w:lang w:val="en-AU"/>
-              </w:rPr>
-            </w:pPr>
-          </w:p>
-        </w:tc>
-        <w:tc>
-          <w:tcPr>
-            <w:tcW w:w="2214" w:type="dxa"/>
-          </w:tcPr>
-          <w:p>
-            <w:pPr>
-              <w:rPr>
-                <w:rFonts w:ascii="Tahoma" w:hAnsi="Tahoma" w:cs="Tahoma"/>
-                <w:sz w:val="20"/>
-                <w:szCs w:val="20"/>
-                <w:lang w:val="en-AU"/>
-              </w:rPr>
-            </w:pPr>
-          </w:p>
-        </w:tc>
-      </w:tr>
-      <w:tr>
-        <w:tc>
-          <w:tcPr>
-            <w:tcW w:w="2214" w:type="dxa"/>
-          </w:tcPr>
-          <w:p>
-            <w:pPr>
-              <w:rPr>
-                <w:rFonts w:ascii="Tahoma" w:hAnsi="Tahoma" w:cs="Tahoma"/>
-                <w:sz w:val="20"/>
-                <w:szCs w:val="20"/>
-                <w:lang w:val="en-AU"/>
-              </w:rPr>
-            </w:pPr>
-          </w:p>
-        </w:tc>
-        <w:tc>
-          <w:tcPr>
-            <w:tcW w:w="2214" w:type="dxa"/>
-          </w:tcPr>
-          <w:p>
-            <w:pPr>
-              <w:rPr>
-                <w:rFonts w:ascii="Tahoma" w:hAnsi="Tahoma" w:cs="Tahoma"/>
-                <w:sz w:val="20"/>
-                <w:szCs w:val="20"/>
-                <w:lang w:val="en-AU"/>
-              </w:rPr>
-            </w:pPr>
-          </w:p>
-        </w:tc>
-        <w:tc>
-          <w:tcPr>
-            <w:tcW w:w="2214" w:type="dxa"/>
-          </w:tcPr>
-          <w:p>
-            <w:pPr>
-              <w:rPr>
-                <w:rFonts w:ascii="Tahoma" w:hAnsi="Tahoma" w:cs="Tahoma"/>
-                <w:sz w:val="20"/>
-                <w:szCs w:val="20"/>
-                <w:lang w:val="en-AU"/>
-              </w:rPr>
-            </w:pPr>
-          </w:p>
-        </w:tc>
-      </w:tr>
-      <w:tr>
-        <w:tc>
-          <w:tcPr>
-            <w:tcW w:w="2214" w:type="dxa"/>
-          </w:tcPr>
-          <w:p>
-            <w:pPr>
-              <w:rPr>
-                <w:rFonts w:ascii="Tahoma" w:hAnsi="Tahoma" w:cs="Tahoma"/>
-                <w:sz w:val="20"/>
-                <w:szCs w:val="20"/>
-                <w:lang w:val="en-AU"/>
-              </w:rPr>
-            </w:pPr>
-          </w:p>
-        </w:tc>
-        <w:tc>
-          <w:tcPr>
-            <w:tcW w:w="2214" w:type="dxa"/>
-          </w:tcPr>
-          <w:p>
-            <w:pPr>
-              <w:rPr>
-                <w:rFonts w:ascii="Tahoma" w:hAnsi="Tahoma" w:cs="Tahoma"/>
-                <w:sz w:val="20"/>
-                <w:szCs w:val="20"/>
-                <w:lang w:val="en-AU"/>
-              </w:rPr>
-            </w:pPr>
-          </w:p>
-        </w:tc>
-        <w:tc>
-          <w:tcPr>
-            <w:tcW w:w="2214" w:type="dxa"/>
-          </w:tcPr>
-          <w:p>
-            <w:pPr>
-              <w:rPr>
-                <w:rFonts w:ascii="Tahoma" w:hAnsi="Tahoma" w:cs="Tahoma"/>
-                <w:sz w:val="20"/>
-                <w:szCs w:val="20"/>
-                <w:lang w:val="en-AU"/>
-              </w:rPr>
-            </w:pPr>
-          </w:p>
-        </w:tc>
-      </w:tr>
-    </w:tbl>
-    <w:p>
-      <w:pPr>
-        <w:rPr>
-          <w:rFonts w:ascii="Tahoma" w:hAnsi="Tahoma" w:cs="Tahoma"/>
-          <w:sz w:val="20"/>
-          <w:szCs w:val="20"/>
-          <w:lang w:val="en-AU"/>
-        </w:rPr>
-      </w:pPr>
-    </w:p>
-    <w:p>
-      <w:pPr>
-        <w:rPr>
-          <w:rFonts w:ascii="Tahoma" w:hAnsi="Tahoma" w:cs="Tahoma"/>
+        </w:rPr>
+        <w:t>Test Reporting</w:t>
+      </w:r>
+      <w:r>
+        <w:t xml:space="preserve"> - &lt;5 mins</w:t>
+      </w:r>
+    </w:p>
+    <w:p>
+      <w:pPr>
+        <w:pStyle w:val="Heading1"/>
+      </w:pPr>
+      <w:bookmarkStart w:id="15" w:name="_Toc255385570"/>
+      <w:r>
+        <w:t>Defects Classification Mechanism</w:t>
+      </w:r>
+      <w:bookmarkEnd w:id="15"/>
+    </w:p>
+    <w:p>
+      <w:pPr>
+        <w:pStyle w:val="ListParagraph"/>
+        <w:numPr>
+          <w:ilvl w:val="0"/>
+          <w:numId w:val="3"/>
+        </w:numPr>
+      </w:pPr>
+      <w:r>
+        <w:rPr>
           <w:b/>
-          <w:i/>
-          <w:szCs w:val="20"/>
-          <w:lang w:val="en-AU"/>
-        </w:rPr>
-      </w:pPr>
-      <w:r>
-        <w:rPr>
-          <w:rFonts w:ascii="Tahoma" w:hAnsi="Tahoma" w:cs="Tahoma"/>
+        </w:rPr>
+        <w:t>Functional Defects</w:t>
+      </w:r>
+      <w:r>
+        <w:t xml:space="preserve"> – Experiencing no functional defects currently. The UI responds as it should, data is returning with the correct values. </w:t>
+      </w:r>
+    </w:p>
+    <w:p>
+      <w:pPr>
+        <w:pStyle w:val="ListParagraph"/>
+        <w:numPr>
+          <w:ilvl w:val="0"/>
+          <w:numId w:val="3"/>
+        </w:numPr>
+      </w:pPr>
+      <w:r>
+        <w:rPr>
           <w:b/>
-          <w:i/>
-          <w:szCs w:val="20"/>
-          <w:lang w:val="en-AU"/>
-        </w:rPr>
-        <w:t>Risk Identified &amp; Mitigation Planned</w:t>
-      </w:r>
-    </w:p>
-    <w:p>
-      <w:pPr>
-        <w:rPr>
-          <w:rFonts w:ascii="Tahoma" w:hAnsi="Tahoma" w:cs="Tahoma"/>
-          <w:sz w:val="20"/>
-          <w:szCs w:val="20"/>
-          <w:lang w:val="en-AU"/>
-        </w:rPr>
-      </w:pPr>
-    </w:p>
-    <w:p>
-      <w:pPr>
-        <w:rPr>
-          <w:rFonts w:ascii="Tahoma" w:hAnsi="Tahoma" w:cs="Tahoma"/>
+        </w:rPr>
+        <w:lastRenderedPageBreak/>
+        <w:t>Performance Defects</w:t>
+      </w:r>
+      <w:r>
+        <w:t xml:space="preserve"> – Experiencing no performance defects currently. Everything is running and executing at the speed it should. Tests are not taking too long to run. </w:t>
+      </w:r>
+    </w:p>
+    <w:p>
+      <w:pPr>
+        <w:pStyle w:val="ListParagraph"/>
+        <w:numPr>
+          <w:ilvl w:val="0"/>
+          <w:numId w:val="3"/>
+        </w:numPr>
+      </w:pPr>
+      <w:r>
+        <w:rPr>
           <w:b/>
-          <w:i/>
-          <w:szCs w:val="20"/>
-          <w:lang w:val="en-AU"/>
-        </w:rPr>
-      </w:pPr>
-      <w:r>
-        <w:rPr>
-          <w:rFonts w:ascii="Tahoma" w:hAnsi="Tahoma" w:cs="Tahoma"/>
+        </w:rPr>
+        <w:t>Usability Defects</w:t>
+      </w:r>
+      <w:r>
+        <w:t xml:space="preserve"> - We experience a cosmetic defect with usability, since older people will now have to use a newer system to show interest in the club. This will not be a major issue, just may take a very short amount of time for them to figure out how it works. If the UI would need to be structured any different way, turnaround time should be around 1 to 2 days. These are minor things that can be fixed easily.</w:t>
+      </w:r>
+    </w:p>
+    <w:p>
+      <w:pPr>
+        <w:pStyle w:val="ListParagraph"/>
+        <w:numPr>
+          <w:ilvl w:val="0"/>
+          <w:numId w:val="3"/>
+        </w:numPr>
+      </w:pPr>
+      <w:r>
+        <w:rPr>
           <w:b/>
-          <w:i/>
-          <w:szCs w:val="20"/>
-          <w:lang w:val="en-AU"/>
-        </w:rPr>
-        <w:t>Test Strategy</w:t>
-      </w:r>
-    </w:p>
-    <w:p>
-      <w:pPr>
-        <w:rPr>
-          <w:rFonts w:ascii="Tahoma" w:hAnsi="Tahoma" w:cs="Tahoma"/>
-          <w:szCs w:val="20"/>
-          <w:lang w:val="en-AU"/>
-        </w:rPr>
-      </w:pPr>
-    </w:p>
-    <w:p>
-      <w:pPr>
-        <w:rPr>
-          <w:rFonts w:ascii="Tahoma" w:hAnsi="Tahoma" w:cs="Tahoma"/>
+        </w:rPr>
+        <w:t>Compatibility Defects</w:t>
+      </w:r>
+      <w:r>
+        <w:t xml:space="preserve"> – Currently, we are experiencing some minor compatibility defects. These defects are browser related, as the UI is displayed different depending on your chosen browser. This can be fixed with simple </w:t>
+      </w:r>
+      <w:proofErr w:type="spellStart"/>
+      <w:r>
+        <w:t>polyfills</w:t>
+      </w:r>
+      <w:proofErr w:type="spellEnd"/>
+      <w:r>
+        <w:t xml:space="preserve">, turnaround time will be 1 to 2 days to fix this defect. </w:t>
+      </w:r>
+    </w:p>
+    <w:p>
+      <w:pPr>
+        <w:pStyle w:val="ListParagraph"/>
+        <w:numPr>
+          <w:ilvl w:val="0"/>
+          <w:numId w:val="3"/>
+        </w:numPr>
+      </w:pPr>
+      <w:r>
+        <w:rPr>
           <w:b/>
-          <w:i/>
-          <w:szCs w:val="20"/>
-          <w:lang w:val="en-AU"/>
-        </w:rPr>
-      </w:pPr>
-      <w:r>
-        <w:rPr>
-          <w:rFonts w:ascii="Tahoma" w:hAnsi="Tahoma" w:cs="Tahoma"/>
-          <w:b/>
-          <w:i/>
-          <w:szCs w:val="20"/>
-          <w:lang w:val="en-AU"/>
-        </w:rPr>
-        <w:t>Automation Plans</w:t>
-      </w:r>
-    </w:p>
-    <w:p>
-      <w:pPr>
-        <w:rPr>
-          <w:rFonts w:ascii="Tahoma" w:hAnsi="Tahoma" w:cs="Tahoma"/>
-          <w:b/>
-          <w:i/>
-          <w:szCs w:val="20"/>
-          <w:lang w:val="en-AU"/>
-        </w:rPr>
-      </w:pPr>
-    </w:p>
-    <w:p>
-      <w:pPr>
-        <w:rPr>
-          <w:rFonts w:ascii="Tahoma" w:hAnsi="Tahoma" w:cs="Tahoma"/>
-          <w:b/>
-          <w:i/>
-          <w:sz w:val="20"/>
-          <w:szCs w:val="20"/>
-          <w:lang w:val="en-AU"/>
-        </w:rPr>
-      </w:pPr>
-      <w:r>
-        <w:rPr>
-          <w:rFonts w:ascii="Tahoma" w:hAnsi="Tahoma" w:cs="Tahoma"/>
-          <w:b/>
-          <w:i/>
-          <w:szCs w:val="20"/>
-          <w:lang w:val="en-AU"/>
-        </w:rPr>
-        <w:t>Deliverables</w:t>
-      </w:r>
-    </w:p>
-    <w:p>
-      <w:pPr>
-        <w:rPr>
-          <w:rFonts w:ascii="Tahoma" w:hAnsi="Tahoma" w:cs="Tahoma"/>
-          <w:sz w:val="20"/>
-          <w:szCs w:val="20"/>
-          <w:lang w:val="en-AU"/>
-        </w:rPr>
-      </w:pPr>
-    </w:p>
-    <w:p>
-      <w:pPr>
-        <w:keepNext/>
-        <w:spacing w:before="240" w:after="60"/>
-        <w:outlineLvl w:val="1"/>
-        <w:rPr>
-          <w:rFonts w:ascii="Tahoma" w:hAnsi="Tahoma" w:cs="Tahoma"/>
-          <w:b/>
-          <w:bCs/>
-          <w:i/>
-          <w:iCs/>
-          <w:szCs w:val="28"/>
-          <w:lang w:val="en-AU"/>
-        </w:rPr>
-      </w:pPr>
-      <w:r>
-        <w:rPr>
-          <w:rFonts w:ascii="Tahoma" w:hAnsi="Tahoma" w:cs="Tahoma"/>
-          <w:b/>
-          <w:bCs/>
-          <w:i/>
-          <w:iCs/>
-          <w:sz w:val="28"/>
-          <w:szCs w:val="28"/>
-          <w:lang w:val="en-AU"/>
-        </w:rPr>
-        <w:t>Compatibility</w:t>
-      </w:r>
-      <w:r>
-        <w:rPr>
-          <w:rFonts w:ascii="Tahoma" w:hAnsi="Tahoma" w:cs="Tahoma"/>
-          <w:b/>
-          <w:bCs/>
-          <w:i/>
-          <w:iCs/>
-          <w:szCs w:val="28"/>
-          <w:lang w:val="en-AU"/>
-        </w:rPr>
-        <w:t xml:space="preserve"> Constraints and Resolutions</w:t>
-      </w:r>
-    </w:p>
-    <w:p>
-      <w:pPr>
-        <w:rPr>
-          <w:rFonts w:ascii="Tahoma" w:hAnsi="Tahoma" w:cs="Tahoma"/>
-          <w:sz w:val="20"/>
-          <w:szCs w:val="20"/>
-          <w:lang w:val="en-AU"/>
-        </w:rPr>
-      </w:pPr>
-    </w:p>
-    <w:tbl>
-      <w:tblPr>
-        <w:tblW w:w="0" w:type="auto"/>
-        <w:tblBorders>
-          <w:top w:val="single" w:sz="4" w:space="0" w:color="auto"/>
-          <w:left w:val="single" w:sz="4" w:space="0" w:color="auto"/>
-          <w:bottom w:val="single" w:sz="4" w:space="0" w:color="auto"/>
-          <w:right w:val="single" w:sz="4" w:space="0" w:color="auto"/>
-          <w:insideH w:val="single" w:sz="4" w:space="0" w:color="auto"/>
-          <w:insideV w:val="single" w:sz="4" w:space="0" w:color="auto"/>
-        </w:tblBorders>
-        <w:tblLayout w:type="fixed"/>
-        <w:tblLook w:val="0000" w:firstRow="0" w:lastRow="0" w:firstColumn="0" w:lastColumn="0" w:noHBand="0" w:noVBand="0"/>
-      </w:tblPr>
-      <w:tblGrid>
-        <w:gridCol w:w="2214"/>
-        <w:gridCol w:w="2214"/>
-        <w:gridCol w:w="2214"/>
-      </w:tblGrid>
-      <w:tr>
-        <w:tc>
-          <w:tcPr>
-            <w:tcW w:w="2214" w:type="dxa"/>
-          </w:tcPr>
-          <w:p>
-            <w:pPr>
-              <w:rPr>
-                <w:rFonts w:ascii="Tahoma" w:hAnsi="Tahoma" w:cs="Tahoma"/>
-                <w:b/>
-                <w:sz w:val="20"/>
-                <w:szCs w:val="20"/>
-                <w:lang w:val="en-AU"/>
-              </w:rPr>
-            </w:pPr>
-            <w:r>
-              <w:rPr>
-                <w:rFonts w:ascii="Tahoma" w:hAnsi="Tahoma" w:cs="Tahoma"/>
-                <w:b/>
-                <w:sz w:val="20"/>
-                <w:szCs w:val="20"/>
-                <w:lang w:val="en-AU"/>
-              </w:rPr>
-              <w:t>Parameter</w:t>
-            </w:r>
-          </w:p>
-        </w:tc>
-        <w:tc>
-          <w:tcPr>
-            <w:tcW w:w="2214" w:type="dxa"/>
-          </w:tcPr>
-          <w:p>
-            <w:pPr>
-              <w:rPr>
-                <w:rFonts w:ascii="Tahoma" w:hAnsi="Tahoma" w:cs="Tahoma"/>
-                <w:b/>
-                <w:sz w:val="20"/>
-                <w:szCs w:val="20"/>
-                <w:lang w:val="en-AU"/>
-              </w:rPr>
-            </w:pPr>
-            <w:r>
-              <w:rPr>
-                <w:rFonts w:ascii="Tahoma" w:hAnsi="Tahoma" w:cs="Tahoma"/>
-                <w:b/>
-                <w:sz w:val="20"/>
-                <w:szCs w:val="20"/>
-                <w:lang w:val="en-AU"/>
-              </w:rPr>
-              <w:t>Customer Constraints</w:t>
-            </w:r>
-          </w:p>
-        </w:tc>
-        <w:tc>
-          <w:tcPr>
-            <w:tcW w:w="2214" w:type="dxa"/>
-          </w:tcPr>
-          <w:p>
-            <w:pPr>
-              <w:rPr>
-                <w:rFonts w:ascii="Tahoma" w:hAnsi="Tahoma" w:cs="Tahoma"/>
-                <w:b/>
-                <w:sz w:val="20"/>
-                <w:szCs w:val="20"/>
-                <w:lang w:val="en-AU"/>
-              </w:rPr>
-            </w:pPr>
-            <w:r>
-              <w:rPr>
-                <w:rFonts w:ascii="Tahoma" w:hAnsi="Tahoma" w:cs="Tahoma"/>
-                <w:b/>
-                <w:sz w:val="20"/>
-                <w:szCs w:val="20"/>
-                <w:lang w:val="en-AU"/>
-              </w:rPr>
-              <w:t>Infosys Limitations</w:t>
-            </w:r>
-          </w:p>
-        </w:tc>
-      </w:tr>
-      <w:tr>
-        <w:tc>
-          <w:tcPr>
-            <w:tcW w:w="2214" w:type="dxa"/>
-          </w:tcPr>
-          <w:p>
-            <w:pPr>
-              <w:rPr>
-                <w:rFonts w:ascii="Tahoma" w:hAnsi="Tahoma" w:cs="Tahoma"/>
-                <w:sz w:val="20"/>
-                <w:szCs w:val="20"/>
-                <w:lang w:val="en-AU"/>
-              </w:rPr>
-            </w:pPr>
-            <w:r>
-              <w:rPr>
-                <w:rFonts w:ascii="Tahoma" w:hAnsi="Tahoma" w:cs="Tahoma"/>
-                <w:szCs w:val="20"/>
-                <w:lang w:val="en-AU"/>
-              </w:rPr>
-              <w:t>Constraint 1</w:t>
-            </w:r>
-          </w:p>
-        </w:tc>
-        <w:tc>
-          <w:tcPr>
-            <w:tcW w:w="2214" w:type="dxa"/>
-          </w:tcPr>
-          <w:p>
-            <w:pPr>
-              <w:rPr>
-                <w:rFonts w:ascii="Tahoma" w:hAnsi="Tahoma" w:cs="Tahoma"/>
-                <w:sz w:val="20"/>
-                <w:szCs w:val="20"/>
-                <w:lang w:val="en-AU"/>
-              </w:rPr>
-            </w:pPr>
-          </w:p>
-        </w:tc>
-        <w:tc>
-          <w:tcPr>
-            <w:tcW w:w="2214" w:type="dxa"/>
-          </w:tcPr>
-          <w:p>
-            <w:pPr>
-              <w:rPr>
-                <w:rFonts w:ascii="Tahoma" w:hAnsi="Tahoma" w:cs="Tahoma"/>
-                <w:sz w:val="20"/>
-                <w:szCs w:val="20"/>
-                <w:lang w:val="en-AU"/>
-              </w:rPr>
-            </w:pPr>
-          </w:p>
-        </w:tc>
-      </w:tr>
-      <w:tr>
-        <w:tc>
-          <w:tcPr>
-            <w:tcW w:w="2214" w:type="dxa"/>
-          </w:tcPr>
-          <w:p>
-            <w:pPr>
-              <w:rPr>
-                <w:rFonts w:ascii="Tahoma" w:hAnsi="Tahoma" w:cs="Tahoma"/>
-                <w:sz w:val="20"/>
-                <w:szCs w:val="20"/>
-                <w:lang w:val="en-AU"/>
-              </w:rPr>
-            </w:pPr>
-            <w:r>
-              <w:rPr>
-                <w:rFonts w:ascii="Tahoma" w:hAnsi="Tahoma" w:cs="Tahoma"/>
-                <w:szCs w:val="20"/>
-                <w:lang w:val="en-AU"/>
-              </w:rPr>
-              <w:t>Constraint 2</w:t>
-            </w:r>
-          </w:p>
-        </w:tc>
-        <w:tc>
-          <w:tcPr>
-            <w:tcW w:w="2214" w:type="dxa"/>
-          </w:tcPr>
-          <w:p>
-            <w:pPr>
-              <w:rPr>
-                <w:rFonts w:ascii="Tahoma" w:hAnsi="Tahoma" w:cs="Tahoma"/>
-                <w:sz w:val="20"/>
-                <w:szCs w:val="20"/>
-                <w:lang w:val="en-AU"/>
-              </w:rPr>
-            </w:pPr>
-          </w:p>
-        </w:tc>
-        <w:tc>
-          <w:tcPr>
-            <w:tcW w:w="2214" w:type="dxa"/>
-          </w:tcPr>
-          <w:p>
-            <w:pPr>
-              <w:rPr>
-                <w:rFonts w:ascii="Tahoma" w:hAnsi="Tahoma" w:cs="Tahoma"/>
-                <w:sz w:val="20"/>
-                <w:szCs w:val="20"/>
-                <w:lang w:val="en-AU"/>
-              </w:rPr>
-            </w:pPr>
-          </w:p>
-        </w:tc>
-      </w:tr>
-      <w:tr>
-        <w:tc>
-          <w:tcPr>
-            <w:tcW w:w="2214" w:type="dxa"/>
-          </w:tcPr>
-          <w:p>
-            <w:pPr>
-              <w:rPr>
-                <w:rFonts w:ascii="Tahoma" w:hAnsi="Tahoma" w:cs="Tahoma"/>
-                <w:sz w:val="20"/>
-                <w:szCs w:val="20"/>
-                <w:lang w:val="en-AU"/>
-              </w:rPr>
-            </w:pPr>
-          </w:p>
-        </w:tc>
-        <w:tc>
-          <w:tcPr>
-            <w:tcW w:w="2214" w:type="dxa"/>
-          </w:tcPr>
-          <w:p>
-            <w:pPr>
-              <w:rPr>
-                <w:rFonts w:ascii="Tahoma" w:hAnsi="Tahoma" w:cs="Tahoma"/>
-                <w:sz w:val="20"/>
-                <w:szCs w:val="20"/>
-                <w:lang w:val="en-AU"/>
-              </w:rPr>
-            </w:pPr>
-          </w:p>
-        </w:tc>
-        <w:tc>
-          <w:tcPr>
-            <w:tcW w:w="2214" w:type="dxa"/>
-          </w:tcPr>
-          <w:p>
-            <w:pPr>
-              <w:rPr>
-                <w:rFonts w:ascii="Tahoma" w:hAnsi="Tahoma" w:cs="Tahoma"/>
-                <w:sz w:val="20"/>
-                <w:szCs w:val="20"/>
-                <w:lang w:val="en-AU"/>
-              </w:rPr>
-            </w:pPr>
-          </w:p>
-        </w:tc>
-      </w:tr>
-      <w:tr>
-        <w:tc>
-          <w:tcPr>
-            <w:tcW w:w="2214" w:type="dxa"/>
-          </w:tcPr>
-          <w:p>
-            <w:pPr>
-              <w:rPr>
-                <w:rFonts w:ascii="Tahoma" w:hAnsi="Tahoma" w:cs="Tahoma"/>
-                <w:sz w:val="20"/>
-                <w:szCs w:val="20"/>
-                <w:lang w:val="en-AU"/>
-              </w:rPr>
-            </w:pPr>
-          </w:p>
-        </w:tc>
-        <w:tc>
-          <w:tcPr>
-            <w:tcW w:w="2214" w:type="dxa"/>
-          </w:tcPr>
-          <w:p>
-            <w:pPr>
-              <w:rPr>
-                <w:rFonts w:ascii="Tahoma" w:hAnsi="Tahoma" w:cs="Tahoma"/>
-                <w:sz w:val="20"/>
-                <w:szCs w:val="20"/>
-                <w:lang w:val="en-AU"/>
-              </w:rPr>
-            </w:pPr>
-          </w:p>
-        </w:tc>
-        <w:tc>
-          <w:tcPr>
-            <w:tcW w:w="2214" w:type="dxa"/>
-          </w:tcPr>
-          <w:p>
-            <w:pPr>
-              <w:rPr>
-                <w:rFonts w:ascii="Tahoma" w:hAnsi="Tahoma" w:cs="Tahoma"/>
-                <w:sz w:val="20"/>
-                <w:szCs w:val="20"/>
-                <w:lang w:val="en-AU"/>
-              </w:rPr>
-            </w:pPr>
-          </w:p>
-        </w:tc>
-      </w:tr>
-      <w:tr>
-        <w:tc>
-          <w:tcPr>
-            <w:tcW w:w="2214" w:type="dxa"/>
-          </w:tcPr>
-          <w:p>
-            <w:pPr>
-              <w:rPr>
-                <w:rFonts w:ascii="Tahoma" w:hAnsi="Tahoma" w:cs="Tahoma"/>
-                <w:sz w:val="20"/>
-                <w:szCs w:val="20"/>
-                <w:lang w:val="en-AU"/>
-              </w:rPr>
-            </w:pPr>
-          </w:p>
-        </w:tc>
-        <w:tc>
-          <w:tcPr>
-            <w:tcW w:w="2214" w:type="dxa"/>
-          </w:tcPr>
-          <w:p>
-            <w:pPr>
-              <w:rPr>
-                <w:rFonts w:ascii="Tahoma" w:hAnsi="Tahoma" w:cs="Tahoma"/>
-                <w:sz w:val="20"/>
-                <w:szCs w:val="20"/>
-                <w:lang w:val="en-AU"/>
-              </w:rPr>
-            </w:pPr>
-          </w:p>
-        </w:tc>
-        <w:tc>
-          <w:tcPr>
-            <w:tcW w:w="2214" w:type="dxa"/>
-          </w:tcPr>
-          <w:p>
-            <w:pPr>
-              <w:rPr>
-                <w:rFonts w:ascii="Tahoma" w:hAnsi="Tahoma" w:cs="Tahoma"/>
-                <w:sz w:val="20"/>
-                <w:szCs w:val="20"/>
-                <w:lang w:val="en-AU"/>
-              </w:rPr>
-            </w:pPr>
-          </w:p>
-        </w:tc>
-      </w:tr>
-      <w:tr>
-        <w:tc>
-          <w:tcPr>
-            <w:tcW w:w="2214" w:type="dxa"/>
-          </w:tcPr>
-          <w:p>
-            <w:pPr>
-              <w:rPr>
-                <w:rFonts w:ascii="Tahoma" w:hAnsi="Tahoma" w:cs="Tahoma"/>
-                <w:sz w:val="20"/>
-                <w:szCs w:val="20"/>
-                <w:lang w:val="en-AU"/>
-              </w:rPr>
-            </w:pPr>
-          </w:p>
-        </w:tc>
-        <w:tc>
-          <w:tcPr>
-            <w:tcW w:w="2214" w:type="dxa"/>
-          </w:tcPr>
-          <w:p>
-            <w:pPr>
-              <w:rPr>
-                <w:rFonts w:ascii="Tahoma" w:hAnsi="Tahoma" w:cs="Tahoma"/>
-                <w:sz w:val="20"/>
-                <w:szCs w:val="20"/>
-                <w:lang w:val="en-AU"/>
-              </w:rPr>
-            </w:pPr>
-          </w:p>
-        </w:tc>
-        <w:tc>
-          <w:tcPr>
-            <w:tcW w:w="2214" w:type="dxa"/>
-          </w:tcPr>
-          <w:p>
-            <w:pPr>
-              <w:rPr>
-                <w:rFonts w:ascii="Tahoma" w:hAnsi="Tahoma" w:cs="Tahoma"/>
-                <w:sz w:val="20"/>
-                <w:szCs w:val="20"/>
-                <w:lang w:val="en-AU"/>
-              </w:rPr>
-            </w:pPr>
-          </w:p>
-        </w:tc>
-      </w:tr>
-      <w:tr>
-        <w:tc>
-          <w:tcPr>
-            <w:tcW w:w="2214" w:type="dxa"/>
-          </w:tcPr>
-          <w:p>
-            <w:pPr>
-              <w:rPr>
-                <w:rFonts w:ascii="Tahoma" w:hAnsi="Tahoma" w:cs="Tahoma"/>
-                <w:sz w:val="20"/>
-                <w:szCs w:val="20"/>
-                <w:lang w:val="en-AU"/>
-              </w:rPr>
-            </w:pPr>
-          </w:p>
-        </w:tc>
-        <w:tc>
-          <w:tcPr>
-            <w:tcW w:w="2214" w:type="dxa"/>
-          </w:tcPr>
-          <w:p>
-            <w:pPr>
-              <w:rPr>
-                <w:rFonts w:ascii="Tahoma" w:hAnsi="Tahoma" w:cs="Tahoma"/>
-                <w:sz w:val="20"/>
-                <w:szCs w:val="20"/>
-                <w:lang w:val="en-AU"/>
-              </w:rPr>
-            </w:pPr>
-          </w:p>
-        </w:tc>
-        <w:tc>
-          <w:tcPr>
-            <w:tcW w:w="2214" w:type="dxa"/>
-          </w:tcPr>
-          <w:p>
-            <w:pPr>
-              <w:rPr>
-                <w:rFonts w:ascii="Tahoma" w:hAnsi="Tahoma" w:cs="Tahoma"/>
-                <w:sz w:val="20"/>
-                <w:szCs w:val="20"/>
-                <w:lang w:val="en-AU"/>
-              </w:rPr>
-            </w:pPr>
-          </w:p>
-        </w:tc>
-      </w:tr>
-      <w:tr>
-        <w:tc>
-          <w:tcPr>
-            <w:tcW w:w="2214" w:type="dxa"/>
-          </w:tcPr>
-          <w:p>
-            <w:pPr>
-              <w:rPr>
-                <w:rFonts w:ascii="Tahoma" w:hAnsi="Tahoma" w:cs="Tahoma"/>
-                <w:sz w:val="20"/>
-                <w:szCs w:val="20"/>
-                <w:lang w:val="en-AU"/>
-              </w:rPr>
-            </w:pPr>
-          </w:p>
-        </w:tc>
-        <w:tc>
-          <w:tcPr>
-            <w:tcW w:w="2214" w:type="dxa"/>
-          </w:tcPr>
-          <w:p>
-            <w:pPr>
-              <w:rPr>
-                <w:rFonts w:ascii="Tahoma" w:hAnsi="Tahoma" w:cs="Tahoma"/>
-                <w:sz w:val="20"/>
-                <w:szCs w:val="20"/>
-                <w:lang w:val="en-AU"/>
-              </w:rPr>
-            </w:pPr>
-          </w:p>
-        </w:tc>
-        <w:tc>
-          <w:tcPr>
-            <w:tcW w:w="2214" w:type="dxa"/>
-          </w:tcPr>
-          <w:p>
-            <w:pPr>
-              <w:rPr>
-                <w:rFonts w:ascii="Tahoma" w:hAnsi="Tahoma" w:cs="Tahoma"/>
-                <w:sz w:val="20"/>
-                <w:szCs w:val="20"/>
-                <w:lang w:val="en-AU"/>
-              </w:rPr>
-            </w:pPr>
-          </w:p>
-        </w:tc>
-      </w:tr>
-      <w:tr>
-        <w:tc>
-          <w:tcPr>
-            <w:tcW w:w="2214" w:type="dxa"/>
-          </w:tcPr>
-          <w:p>
-            <w:pPr>
-              <w:rPr>
-                <w:rFonts w:ascii="Tahoma" w:hAnsi="Tahoma" w:cs="Tahoma"/>
-                <w:sz w:val="20"/>
-                <w:szCs w:val="20"/>
-                <w:lang w:val="en-AU"/>
-              </w:rPr>
-            </w:pPr>
-          </w:p>
-        </w:tc>
-        <w:tc>
-          <w:tcPr>
-            <w:tcW w:w="2214" w:type="dxa"/>
-          </w:tcPr>
-          <w:p>
-            <w:pPr>
-              <w:rPr>
-                <w:rFonts w:ascii="Tahoma" w:hAnsi="Tahoma" w:cs="Tahoma"/>
-                <w:sz w:val="20"/>
-                <w:szCs w:val="20"/>
-                <w:lang w:val="en-AU"/>
-              </w:rPr>
-            </w:pPr>
-          </w:p>
-        </w:tc>
-        <w:tc>
-          <w:tcPr>
-            <w:tcW w:w="2214" w:type="dxa"/>
-          </w:tcPr>
-          <w:p>
-            <w:pPr>
-              <w:rPr>
-                <w:rFonts w:ascii="Tahoma" w:hAnsi="Tahoma" w:cs="Tahoma"/>
-                <w:sz w:val="20"/>
-                <w:szCs w:val="20"/>
-                <w:lang w:val="en-AU"/>
-              </w:rPr>
-            </w:pPr>
-          </w:p>
-        </w:tc>
-      </w:tr>
-    </w:tbl>
-    <w:p>
-      <w:pPr>
-        <w:rPr>
-          <w:rFonts w:ascii="Tahoma" w:hAnsi="Tahoma" w:cs="Tahoma"/>
-          <w:sz w:val="20"/>
-          <w:szCs w:val="20"/>
-          <w:lang w:val="en-AU"/>
-        </w:rPr>
-      </w:pPr>
-    </w:p>
-    <w:p>
-      <w:pPr>
-        <w:rPr>
-          <w:rFonts w:ascii="Tahoma" w:hAnsi="Tahoma" w:cs="Tahoma"/>
-          <w:b/>
-          <w:i/>
-          <w:szCs w:val="20"/>
-          <w:lang w:val="en-AU"/>
-        </w:rPr>
-      </w:pPr>
-      <w:r>
-        <w:rPr>
-          <w:rFonts w:ascii="Tahoma" w:hAnsi="Tahoma" w:cs="Tahoma"/>
-          <w:b/>
-          <w:i/>
-          <w:szCs w:val="20"/>
-          <w:lang w:val="en-AU"/>
-        </w:rPr>
-        <w:t>Risk Identified &amp; Mitigation Planned</w:t>
-      </w:r>
-    </w:p>
-    <w:p>
-      <w:pPr>
-        <w:rPr>
-          <w:rFonts w:ascii="Tahoma" w:hAnsi="Tahoma" w:cs="Tahoma"/>
-          <w:sz w:val="20"/>
-          <w:szCs w:val="20"/>
-          <w:lang w:val="en-AU"/>
-        </w:rPr>
-      </w:pPr>
-    </w:p>
-    <w:p>
-      <w:pPr>
-        <w:rPr>
-          <w:rFonts w:ascii="Tahoma" w:hAnsi="Tahoma" w:cs="Tahoma"/>
-          <w:b/>
-          <w:i/>
-          <w:szCs w:val="20"/>
-          <w:lang w:val="en-AU"/>
-        </w:rPr>
-      </w:pPr>
-      <w:r>
-        <w:rPr>
-          <w:rFonts w:ascii="Tahoma" w:hAnsi="Tahoma" w:cs="Tahoma"/>
-          <w:b/>
-          <w:i/>
-          <w:szCs w:val="20"/>
-          <w:lang w:val="en-AU"/>
-        </w:rPr>
-        <w:t>Test Strategy</w:t>
-      </w:r>
-    </w:p>
-    <w:p>
-      <w:pPr>
-        <w:rPr>
-          <w:rFonts w:ascii="Tahoma" w:hAnsi="Tahoma" w:cs="Tahoma"/>
-          <w:szCs w:val="20"/>
-          <w:lang w:val="en-AU"/>
-        </w:rPr>
-      </w:pPr>
-    </w:p>
-    <w:p>
-      <w:pPr>
-        <w:rPr>
-          <w:rFonts w:ascii="Tahoma" w:hAnsi="Tahoma" w:cs="Tahoma"/>
-          <w:b/>
-          <w:i/>
-          <w:szCs w:val="20"/>
-          <w:lang w:val="en-AU"/>
-        </w:rPr>
-      </w:pPr>
-      <w:r>
-        <w:rPr>
-          <w:rFonts w:ascii="Tahoma" w:hAnsi="Tahoma" w:cs="Tahoma"/>
-          <w:b/>
-          <w:i/>
-          <w:szCs w:val="20"/>
-          <w:lang w:val="en-AU"/>
-        </w:rPr>
-        <w:t>Automation Plans</w:t>
-      </w:r>
-    </w:p>
-    <w:p>
-      <w:pPr>
-        <w:rPr>
-          <w:rFonts w:ascii="Tahoma" w:hAnsi="Tahoma" w:cs="Tahoma"/>
-          <w:b/>
-          <w:i/>
-          <w:szCs w:val="20"/>
-          <w:lang w:val="en-AU"/>
-        </w:rPr>
-      </w:pPr>
-    </w:p>
-    <w:p>
-      <w:pPr>
-        <w:rPr>
-          <w:rFonts w:ascii="Tahoma" w:hAnsi="Tahoma" w:cs="Tahoma"/>
-          <w:b/>
-          <w:i/>
-          <w:sz w:val="20"/>
-          <w:szCs w:val="20"/>
-          <w:lang w:val="en-AU"/>
-        </w:rPr>
-      </w:pPr>
-      <w:r>
-        <w:rPr>
-          <w:rFonts w:ascii="Tahoma" w:hAnsi="Tahoma" w:cs="Tahoma"/>
-          <w:b/>
-          <w:i/>
-          <w:szCs w:val="20"/>
-          <w:lang w:val="en-AU"/>
-        </w:rPr>
-        <w:t>Deliverables</w:t>
-      </w:r>
-    </w:p>
-    <w:p>
-      <w:pPr>
-        <w:rPr>
-          <w:rFonts w:ascii="Tahoma" w:hAnsi="Tahoma" w:cs="Tahoma"/>
-          <w:sz w:val="20"/>
-          <w:szCs w:val="20"/>
-          <w:lang w:val="en-AU"/>
-        </w:rPr>
-      </w:pPr>
+        </w:rPr>
+        <w:t>Security Defects</w:t>
+      </w:r>
+      <w:r>
+        <w:t xml:space="preserve"> – Experience no security defects currently. </w:t>
+      </w:r>
     </w:p>
     <w:p>
       <w:pPr>
         <w:pStyle w:val="Heading1"/>
       </w:pPr>
-      <w:bookmarkStart w:id="14" w:name="_Toc255385568"/>
-      <w:r>
-        <w:t>Test Team Organization</w:t>
-      </w:r>
-      <w:bookmarkEnd w:id="14"/>
-    </w:p>
-    <w:p>
-      <w:pPr>
-        <w:rPr>
-          <w:rFonts w:ascii="Tahoma" w:hAnsi="Tahoma" w:cs="Tahoma"/>
-          <w:sz w:val="20"/>
-          <w:szCs w:val="20"/>
-          <w:lang w:val="en-AU"/>
-        </w:rPr>
-      </w:pPr>
+      <w:bookmarkStart w:id="16" w:name="_Toc255385571"/>
+      <w:r>
+        <w:t>Configuration Management</w:t>
+      </w:r>
+      <w:bookmarkEnd w:id="16"/>
+      <w:r>
+        <w:t xml:space="preserve"> </w:t>
+      </w:r>
+    </w:p>
+    <w:p>
+      <w:r>
+        <w:t xml:space="preserve">Our tests are being configured using Karma and Jasmine. These are what the angular CLI uses to test the UI. Karma is running the tests and Jasmine is the test reporter which is generated through HTML. </w:t>
+      </w:r>
+      <w:bookmarkStart w:id="17" w:name="_GoBack"/>
+      <w:bookmarkEnd w:id="17"/>
     </w:p>
     <w:p>
       <w:pPr>
         <w:pStyle w:val="Heading1"/>
       </w:pPr>
-      <w:bookmarkStart w:id="15" w:name="_Toc255385569"/>
-      <w:r>
-        <w:t>Schedule</w:t>
-      </w:r>
-      <w:bookmarkEnd w:id="15"/>
-    </w:p>
-    <w:p>
-      <w:pPr>
-        <w:rPr>
-          <w:rFonts w:ascii="Tahoma" w:hAnsi="Tahoma" w:cs="Tahoma"/>
-          <w:sz w:val="20"/>
-          <w:szCs w:val="20"/>
-          <w:lang w:val="en-AU"/>
-        </w:rPr>
-      </w:pPr>
-    </w:p>
-    <w:p>
-      <w:pPr>
-        <w:pStyle w:val="Heading1"/>
-      </w:pPr>
-      <w:bookmarkStart w:id="16" w:name="_Toc255385570"/>
-      <w:r>
-        <w:t>Defects Classification Mechanism</w:t>
-      </w:r>
-      <w:bookmarkEnd w:id="16"/>
-    </w:p>
-    <w:p>
-      <w:pPr>
-        <w:rPr>
-          <w:rFonts w:ascii="Tahoma" w:hAnsi="Tahoma" w:cs="Tahoma"/>
-          <w:sz w:val="20"/>
-          <w:szCs w:val="20"/>
-          <w:lang w:val="en-AU"/>
-        </w:rPr>
-      </w:pPr>
-    </w:p>
-    <w:tbl>
-      <w:tblPr>
-        <w:tblW w:w="0" w:type="auto"/>
-        <w:tblBorders>
-          <w:top w:val="single" w:sz="4" w:space="0" w:color="auto"/>
-          <w:left w:val="single" w:sz="4" w:space="0" w:color="auto"/>
-          <w:bottom w:val="single" w:sz="4" w:space="0" w:color="auto"/>
-          <w:right w:val="single" w:sz="4" w:space="0" w:color="auto"/>
-          <w:insideH w:val="single" w:sz="4" w:space="0" w:color="auto"/>
-          <w:insideV w:val="single" w:sz="4" w:space="0" w:color="auto"/>
-        </w:tblBorders>
-        <w:tblLayout w:type="fixed"/>
-        <w:tblLook w:val="0000" w:firstRow="0" w:lastRow="0" w:firstColumn="0" w:lastColumn="0" w:noHBand="0" w:noVBand="0"/>
-      </w:tblPr>
-      <w:tblGrid>
-        <w:gridCol w:w="1098"/>
-        <w:gridCol w:w="1350"/>
-        <w:gridCol w:w="1260"/>
-        <w:gridCol w:w="990"/>
-        <w:gridCol w:w="1170"/>
-        <w:gridCol w:w="1440"/>
-      </w:tblGrid>
-      <w:tr>
-        <w:tc>
-          <w:tcPr>
-            <w:tcW w:w="1098" w:type="dxa"/>
-          </w:tcPr>
-          <w:p>
-            <w:pPr>
-              <w:rPr>
-                <w:rFonts w:ascii="Tahoma" w:hAnsi="Tahoma" w:cs="Tahoma"/>
-                <w:sz w:val="20"/>
-                <w:szCs w:val="20"/>
-                <w:lang w:val="en-AU"/>
-              </w:rPr>
-            </w:pPr>
-            <w:r>
-              <w:rPr>
-                <w:rFonts w:ascii="Tahoma" w:hAnsi="Tahoma" w:cs="Tahoma"/>
-                <w:sz w:val="20"/>
-                <w:szCs w:val="20"/>
-                <w:lang w:val="en-AU"/>
-              </w:rPr>
-              <w:t xml:space="preserve">Type of Defects </w:t>
-            </w:r>
-          </w:p>
-        </w:tc>
-        <w:tc>
-          <w:tcPr>
-            <w:tcW w:w="1350" w:type="dxa"/>
-          </w:tcPr>
-          <w:p>
-            <w:pPr>
-              <w:rPr>
-                <w:rFonts w:ascii="Tahoma" w:hAnsi="Tahoma" w:cs="Tahoma"/>
-                <w:sz w:val="20"/>
-                <w:szCs w:val="20"/>
-                <w:lang w:val="en-AU"/>
-              </w:rPr>
-            </w:pPr>
-            <w:r>
-              <w:rPr>
-                <w:rFonts w:ascii="Tahoma" w:hAnsi="Tahoma" w:cs="Tahoma"/>
-                <w:sz w:val="20"/>
-                <w:szCs w:val="20"/>
-                <w:lang w:val="en-AU"/>
-              </w:rPr>
-              <w:t xml:space="preserve">Functionality </w:t>
-            </w:r>
-          </w:p>
-        </w:tc>
-        <w:tc>
-          <w:tcPr>
-            <w:tcW w:w="1260" w:type="dxa"/>
-          </w:tcPr>
-          <w:p>
-            <w:pPr>
-              <w:rPr>
-                <w:rFonts w:ascii="Tahoma" w:hAnsi="Tahoma" w:cs="Tahoma"/>
-                <w:sz w:val="20"/>
-                <w:szCs w:val="20"/>
-                <w:lang w:val="en-AU"/>
-              </w:rPr>
-            </w:pPr>
-            <w:r>
-              <w:rPr>
-                <w:rFonts w:ascii="Tahoma" w:hAnsi="Tahoma" w:cs="Tahoma"/>
-                <w:sz w:val="20"/>
-                <w:szCs w:val="20"/>
-                <w:lang w:val="en-AU"/>
-              </w:rPr>
-              <w:t xml:space="preserve">Performance </w:t>
-            </w:r>
-          </w:p>
-        </w:tc>
-        <w:tc>
-          <w:tcPr>
-            <w:tcW w:w="990" w:type="dxa"/>
-          </w:tcPr>
-          <w:p>
-            <w:pPr>
-              <w:rPr>
-                <w:rFonts w:ascii="Tahoma" w:hAnsi="Tahoma" w:cs="Tahoma"/>
-                <w:sz w:val="20"/>
-                <w:szCs w:val="20"/>
-                <w:lang w:val="en-AU"/>
-              </w:rPr>
-            </w:pPr>
-            <w:r>
-              <w:rPr>
-                <w:rFonts w:ascii="Tahoma" w:hAnsi="Tahoma" w:cs="Tahoma"/>
-                <w:sz w:val="20"/>
-                <w:szCs w:val="20"/>
-                <w:lang w:val="en-AU"/>
-              </w:rPr>
-              <w:t xml:space="preserve">Security </w:t>
-            </w:r>
-          </w:p>
-        </w:tc>
-        <w:tc>
-          <w:tcPr>
-            <w:tcW w:w="1170" w:type="dxa"/>
-          </w:tcPr>
-          <w:p>
-            <w:pPr>
-              <w:rPr>
-                <w:rFonts w:ascii="Tahoma" w:hAnsi="Tahoma" w:cs="Tahoma"/>
-                <w:sz w:val="20"/>
-                <w:szCs w:val="20"/>
-                <w:lang w:val="en-AU"/>
-              </w:rPr>
-            </w:pPr>
-            <w:r>
-              <w:rPr>
-                <w:rFonts w:ascii="Tahoma" w:hAnsi="Tahoma" w:cs="Tahoma"/>
-                <w:sz w:val="20"/>
-                <w:szCs w:val="20"/>
-                <w:lang w:val="en-AU"/>
-              </w:rPr>
-              <w:t>Usability</w:t>
-            </w:r>
-          </w:p>
-        </w:tc>
-        <w:tc>
-          <w:tcPr>
-            <w:tcW w:w="1440" w:type="dxa"/>
-          </w:tcPr>
-          <w:p>
-            <w:pPr>
-              <w:rPr>
-                <w:rFonts w:ascii="Tahoma" w:hAnsi="Tahoma" w:cs="Tahoma"/>
-                <w:sz w:val="20"/>
-                <w:szCs w:val="20"/>
-                <w:lang w:val="en-AU"/>
-              </w:rPr>
-            </w:pPr>
-            <w:r>
-              <w:rPr>
-                <w:rFonts w:ascii="Tahoma" w:hAnsi="Tahoma" w:cs="Tahoma"/>
-                <w:sz w:val="20"/>
-                <w:szCs w:val="20"/>
-                <w:lang w:val="en-AU"/>
-              </w:rPr>
-              <w:t xml:space="preserve">Compatibility </w:t>
-            </w:r>
-          </w:p>
-        </w:tc>
-      </w:tr>
-      <w:tr>
-        <w:tc>
-          <w:tcPr>
-            <w:tcW w:w="1098" w:type="dxa"/>
-          </w:tcPr>
-          <w:p>
-            <w:pPr>
-              <w:rPr>
-                <w:rFonts w:ascii="Tahoma" w:hAnsi="Tahoma" w:cs="Tahoma"/>
-                <w:sz w:val="20"/>
-                <w:szCs w:val="20"/>
-                <w:lang w:val="en-AU"/>
-              </w:rPr>
-            </w:pPr>
-            <w:r>
-              <w:rPr>
-                <w:rFonts w:ascii="Tahoma" w:hAnsi="Tahoma" w:cs="Tahoma"/>
-                <w:sz w:val="20"/>
-                <w:szCs w:val="20"/>
-                <w:lang w:val="en-AU"/>
-              </w:rPr>
-              <w:t>Critical</w:t>
-            </w:r>
-          </w:p>
-        </w:tc>
-        <w:tc>
-          <w:tcPr>
-            <w:tcW w:w="1350" w:type="dxa"/>
-          </w:tcPr>
-          <w:p>
-            <w:pPr>
-              <w:rPr>
-                <w:rFonts w:ascii="Tahoma" w:hAnsi="Tahoma" w:cs="Tahoma"/>
-                <w:sz w:val="20"/>
-                <w:szCs w:val="20"/>
-                <w:lang w:val="en-AU"/>
-              </w:rPr>
-            </w:pPr>
-          </w:p>
-        </w:tc>
-        <w:tc>
-          <w:tcPr>
-            <w:tcW w:w="1260" w:type="dxa"/>
-          </w:tcPr>
-          <w:p>
-            <w:pPr>
-              <w:rPr>
-                <w:rFonts w:ascii="Tahoma" w:hAnsi="Tahoma" w:cs="Tahoma"/>
-                <w:sz w:val="20"/>
-                <w:szCs w:val="20"/>
-                <w:lang w:val="en-AU"/>
-              </w:rPr>
-            </w:pPr>
-          </w:p>
-        </w:tc>
-        <w:tc>
-          <w:tcPr>
-            <w:tcW w:w="990" w:type="dxa"/>
-          </w:tcPr>
-          <w:p>
-            <w:pPr>
-              <w:rPr>
-                <w:rFonts w:ascii="Tahoma" w:hAnsi="Tahoma" w:cs="Tahoma"/>
-                <w:sz w:val="20"/>
-                <w:szCs w:val="20"/>
-                <w:lang w:val="en-AU"/>
-              </w:rPr>
-            </w:pPr>
-          </w:p>
-        </w:tc>
-        <w:tc>
-          <w:tcPr>
-            <w:tcW w:w="1170" w:type="dxa"/>
-          </w:tcPr>
-          <w:p>
-            <w:pPr>
-              <w:rPr>
-                <w:rFonts w:ascii="Tahoma" w:hAnsi="Tahoma" w:cs="Tahoma"/>
-                <w:sz w:val="20"/>
-                <w:szCs w:val="20"/>
-                <w:lang w:val="en-AU"/>
-              </w:rPr>
-            </w:pPr>
-          </w:p>
-        </w:tc>
-        <w:tc>
-          <w:tcPr>
-            <w:tcW w:w="1440" w:type="dxa"/>
-          </w:tcPr>
-          <w:p>
-            <w:pPr>
-              <w:rPr>
-                <w:rFonts w:ascii="Tahoma" w:hAnsi="Tahoma" w:cs="Tahoma"/>
-                <w:sz w:val="20"/>
-                <w:szCs w:val="20"/>
-                <w:lang w:val="en-AU"/>
-              </w:rPr>
-            </w:pPr>
-          </w:p>
-        </w:tc>
-      </w:tr>
-      <w:tr>
-        <w:tc>
-          <w:tcPr>
-            <w:tcW w:w="1098" w:type="dxa"/>
-          </w:tcPr>
-          <w:p>
-            <w:pPr>
-              <w:rPr>
-                <w:rFonts w:ascii="Tahoma" w:hAnsi="Tahoma" w:cs="Tahoma"/>
-                <w:sz w:val="20"/>
-                <w:szCs w:val="20"/>
-                <w:lang w:val="en-AU"/>
-              </w:rPr>
-            </w:pPr>
-            <w:r>
-              <w:rPr>
-                <w:rFonts w:ascii="Tahoma" w:hAnsi="Tahoma" w:cs="Tahoma"/>
-                <w:sz w:val="20"/>
-                <w:szCs w:val="20"/>
-                <w:lang w:val="en-AU"/>
-              </w:rPr>
-              <w:t>Major</w:t>
-            </w:r>
-          </w:p>
-        </w:tc>
-        <w:tc>
-          <w:tcPr>
-            <w:tcW w:w="1350" w:type="dxa"/>
-          </w:tcPr>
-          <w:p>
-            <w:pPr>
-              <w:rPr>
-                <w:rFonts w:ascii="Tahoma" w:hAnsi="Tahoma" w:cs="Tahoma"/>
-                <w:sz w:val="20"/>
-                <w:szCs w:val="20"/>
-                <w:lang w:val="en-AU"/>
-              </w:rPr>
-            </w:pPr>
-          </w:p>
-        </w:tc>
-        <w:tc>
-          <w:tcPr>
-            <w:tcW w:w="1260" w:type="dxa"/>
-          </w:tcPr>
-          <w:p>
-            <w:pPr>
-              <w:rPr>
-                <w:rFonts w:ascii="Tahoma" w:hAnsi="Tahoma" w:cs="Tahoma"/>
-                <w:sz w:val="20"/>
-                <w:szCs w:val="20"/>
-                <w:lang w:val="en-AU"/>
-              </w:rPr>
-            </w:pPr>
-          </w:p>
-        </w:tc>
-        <w:tc>
-          <w:tcPr>
-            <w:tcW w:w="990" w:type="dxa"/>
-          </w:tcPr>
-          <w:p>
-            <w:pPr>
-              <w:rPr>
-                <w:rFonts w:ascii="Tahoma" w:hAnsi="Tahoma" w:cs="Tahoma"/>
-                <w:sz w:val="20"/>
-                <w:szCs w:val="20"/>
-                <w:lang w:val="en-AU"/>
-              </w:rPr>
-            </w:pPr>
-          </w:p>
-        </w:tc>
-        <w:tc>
-          <w:tcPr>
-            <w:tcW w:w="1170" w:type="dxa"/>
-          </w:tcPr>
-          <w:p>
-            <w:pPr>
-              <w:rPr>
-                <w:rFonts w:ascii="Tahoma" w:hAnsi="Tahoma" w:cs="Tahoma"/>
-                <w:sz w:val="20"/>
-                <w:szCs w:val="20"/>
-                <w:lang w:val="en-AU"/>
-              </w:rPr>
-            </w:pPr>
-          </w:p>
-        </w:tc>
-        <w:tc>
-          <w:tcPr>
-            <w:tcW w:w="1440" w:type="dxa"/>
-          </w:tcPr>
-          <w:p>
-            <w:pPr>
-              <w:rPr>
-                <w:rFonts w:ascii="Tahoma" w:hAnsi="Tahoma" w:cs="Tahoma"/>
-                <w:sz w:val="20"/>
-                <w:szCs w:val="20"/>
-                <w:lang w:val="en-AU"/>
-              </w:rPr>
-            </w:pPr>
-          </w:p>
-        </w:tc>
-      </w:tr>
-      <w:tr>
-        <w:tc>
-          <w:tcPr>
-            <w:tcW w:w="1098" w:type="dxa"/>
-          </w:tcPr>
-          <w:p>
-            <w:pPr>
-              <w:rPr>
-                <w:rFonts w:ascii="Tahoma" w:hAnsi="Tahoma" w:cs="Tahoma"/>
-                <w:sz w:val="20"/>
-                <w:szCs w:val="20"/>
-                <w:lang w:val="en-AU"/>
-              </w:rPr>
-            </w:pPr>
-            <w:r>
-              <w:rPr>
-                <w:rFonts w:ascii="Tahoma" w:hAnsi="Tahoma" w:cs="Tahoma"/>
-                <w:sz w:val="20"/>
-                <w:szCs w:val="20"/>
-                <w:lang w:val="en-AU"/>
-              </w:rPr>
-              <w:t>Minor</w:t>
-            </w:r>
-          </w:p>
-        </w:tc>
-        <w:tc>
-          <w:tcPr>
-            <w:tcW w:w="1350" w:type="dxa"/>
-          </w:tcPr>
-          <w:p>
-            <w:pPr>
-              <w:rPr>
-                <w:rFonts w:ascii="Tahoma" w:hAnsi="Tahoma" w:cs="Tahoma"/>
-                <w:sz w:val="20"/>
-                <w:szCs w:val="20"/>
-                <w:lang w:val="en-AU"/>
-              </w:rPr>
-            </w:pPr>
-          </w:p>
-        </w:tc>
-        <w:tc>
-          <w:tcPr>
-            <w:tcW w:w="1260" w:type="dxa"/>
-          </w:tcPr>
-          <w:p>
-            <w:pPr>
-              <w:rPr>
-                <w:rFonts w:ascii="Tahoma" w:hAnsi="Tahoma" w:cs="Tahoma"/>
-                <w:sz w:val="20"/>
-                <w:szCs w:val="20"/>
-                <w:lang w:val="en-AU"/>
-              </w:rPr>
-            </w:pPr>
-          </w:p>
-        </w:tc>
-        <w:tc>
-          <w:tcPr>
-            <w:tcW w:w="990" w:type="dxa"/>
-          </w:tcPr>
-          <w:p>
-            <w:pPr>
-              <w:rPr>
-                <w:rFonts w:ascii="Tahoma" w:hAnsi="Tahoma" w:cs="Tahoma"/>
-                <w:sz w:val="20"/>
-                <w:szCs w:val="20"/>
-                <w:lang w:val="en-AU"/>
-              </w:rPr>
-            </w:pPr>
-          </w:p>
-        </w:tc>
-        <w:tc>
-          <w:tcPr>
-            <w:tcW w:w="1170" w:type="dxa"/>
-          </w:tcPr>
-          <w:p>
-            <w:pPr>
-              <w:rPr>
-                <w:rFonts w:ascii="Tahoma" w:hAnsi="Tahoma" w:cs="Tahoma"/>
-                <w:sz w:val="20"/>
-                <w:szCs w:val="20"/>
-                <w:lang w:val="en-AU"/>
-              </w:rPr>
-            </w:pPr>
-          </w:p>
-        </w:tc>
-        <w:tc>
-          <w:tcPr>
-            <w:tcW w:w="1440" w:type="dxa"/>
-          </w:tcPr>
-          <w:p>
-            <w:pPr>
-              <w:rPr>
-                <w:rFonts w:ascii="Tahoma" w:hAnsi="Tahoma" w:cs="Tahoma"/>
-                <w:sz w:val="20"/>
-                <w:szCs w:val="20"/>
-                <w:lang w:val="en-AU"/>
-              </w:rPr>
-            </w:pPr>
-          </w:p>
-        </w:tc>
-      </w:tr>
-      <w:tr>
-        <w:tc>
-          <w:tcPr>
-            <w:tcW w:w="1098" w:type="dxa"/>
-          </w:tcPr>
-          <w:p>
-            <w:pPr>
-              <w:rPr>
-                <w:rFonts w:ascii="Tahoma" w:hAnsi="Tahoma" w:cs="Tahoma"/>
-                <w:sz w:val="20"/>
-                <w:szCs w:val="20"/>
-                <w:lang w:val="en-AU"/>
-              </w:rPr>
-            </w:pPr>
-            <w:r>
-              <w:rPr>
-                <w:rFonts w:ascii="Tahoma" w:hAnsi="Tahoma" w:cs="Tahoma"/>
-                <w:sz w:val="20"/>
-                <w:szCs w:val="20"/>
-                <w:lang w:val="en-AU"/>
-              </w:rPr>
-              <w:t>Cosmetics</w:t>
-            </w:r>
-          </w:p>
-        </w:tc>
-        <w:tc>
-          <w:tcPr>
-            <w:tcW w:w="1350" w:type="dxa"/>
-          </w:tcPr>
-          <w:p>
-            <w:pPr>
-              <w:rPr>
-                <w:rFonts w:ascii="Tahoma" w:hAnsi="Tahoma" w:cs="Tahoma"/>
-                <w:sz w:val="20"/>
-                <w:szCs w:val="20"/>
-                <w:lang w:val="en-AU"/>
-              </w:rPr>
-            </w:pPr>
-          </w:p>
-        </w:tc>
-        <w:tc>
-          <w:tcPr>
-            <w:tcW w:w="1260" w:type="dxa"/>
-          </w:tcPr>
-          <w:p>
-            <w:pPr>
-              <w:rPr>
-                <w:rFonts w:ascii="Tahoma" w:hAnsi="Tahoma" w:cs="Tahoma"/>
-                <w:sz w:val="20"/>
-                <w:szCs w:val="20"/>
-                <w:lang w:val="en-AU"/>
-              </w:rPr>
-            </w:pPr>
-          </w:p>
-        </w:tc>
-        <w:tc>
-          <w:tcPr>
-            <w:tcW w:w="990" w:type="dxa"/>
-          </w:tcPr>
-          <w:p>
-            <w:pPr>
-              <w:rPr>
-                <w:rFonts w:ascii="Tahoma" w:hAnsi="Tahoma" w:cs="Tahoma"/>
-                <w:sz w:val="20"/>
-                <w:szCs w:val="20"/>
-                <w:lang w:val="en-AU"/>
-              </w:rPr>
-            </w:pPr>
-          </w:p>
-        </w:tc>
-        <w:tc>
-          <w:tcPr>
-            <w:tcW w:w="1170" w:type="dxa"/>
-          </w:tcPr>
-          <w:p>
-            <w:pPr>
-              <w:rPr>
-                <w:rFonts w:ascii="Tahoma" w:hAnsi="Tahoma" w:cs="Tahoma"/>
-                <w:sz w:val="20"/>
-                <w:szCs w:val="20"/>
-                <w:lang w:val="en-AU"/>
-              </w:rPr>
-            </w:pPr>
-          </w:p>
-        </w:tc>
-        <w:tc>
-          <w:tcPr>
-            <w:tcW w:w="1440" w:type="dxa"/>
-          </w:tcPr>
-          <w:p>
-            <w:pPr>
-              <w:rPr>
-                <w:rFonts w:ascii="Tahoma" w:hAnsi="Tahoma" w:cs="Tahoma"/>
-                <w:sz w:val="20"/>
-                <w:szCs w:val="20"/>
-                <w:lang w:val="en-AU"/>
-              </w:rPr>
-            </w:pPr>
-          </w:p>
-        </w:tc>
-      </w:tr>
-    </w:tbl>
-    <w:p>
-      <w:pPr>
-        <w:rPr>
-          <w:rFonts w:ascii="Tahoma" w:hAnsi="Tahoma" w:cs="Tahoma"/>
-          <w:sz w:val="20"/>
-          <w:szCs w:val="20"/>
-          <w:lang w:val="en-AU"/>
-        </w:rPr>
-      </w:pPr>
-    </w:p>
-    <w:p>
-      <w:pPr>
-        <w:rPr>
-          <w:rFonts w:ascii="Tahoma" w:hAnsi="Tahoma" w:cs="Tahoma"/>
-          <w:b/>
-          <w:i/>
-          <w:szCs w:val="20"/>
-          <w:lang w:val="en-AU"/>
-        </w:rPr>
-      </w:pPr>
-      <w:r>
-        <w:rPr>
-          <w:rFonts w:ascii="Tahoma" w:hAnsi="Tahoma" w:cs="Tahoma"/>
-          <w:b/>
-          <w:i/>
-          <w:szCs w:val="20"/>
-          <w:lang w:val="en-AU"/>
-        </w:rPr>
-        <w:t xml:space="preserve">Defects Logging and Status </w:t>
-      </w:r>
-      <w:proofErr w:type="gramStart"/>
-      <w:r>
-        <w:rPr>
-          <w:rFonts w:ascii="Tahoma" w:hAnsi="Tahoma" w:cs="Tahoma"/>
-          <w:b/>
-          <w:i/>
-          <w:szCs w:val="20"/>
-          <w:lang w:val="en-AU"/>
-        </w:rPr>
-        <w:t>Changing  Mechanism</w:t>
-      </w:r>
-      <w:proofErr w:type="gramEnd"/>
-    </w:p>
-    <w:p>
-      <w:pPr>
-        <w:rPr>
-          <w:rFonts w:ascii="Tahoma" w:hAnsi="Tahoma" w:cs="Tahoma"/>
-          <w:sz w:val="20"/>
-          <w:szCs w:val="20"/>
-          <w:lang w:val="en-AU"/>
-        </w:rPr>
-      </w:pPr>
-    </w:p>
-    <w:p>
-      <w:pPr>
-        <w:rPr>
-          <w:rFonts w:ascii="Tahoma" w:hAnsi="Tahoma" w:cs="Tahoma"/>
-          <w:b/>
-          <w:i/>
-          <w:szCs w:val="20"/>
-          <w:lang w:val="en-AU"/>
-        </w:rPr>
-      </w:pPr>
-      <w:r>
-        <w:rPr>
-          <w:rFonts w:ascii="Tahoma" w:hAnsi="Tahoma" w:cs="Tahoma"/>
-          <w:b/>
-          <w:i/>
-          <w:szCs w:val="20"/>
-          <w:lang w:val="en-AU"/>
-        </w:rPr>
-        <w:t>Turn Around Time for defect fixes</w:t>
-      </w:r>
-    </w:p>
-    <w:p>
-      <w:pPr>
-        <w:rPr>
-          <w:rFonts w:ascii="Tahoma" w:hAnsi="Tahoma" w:cs="Tahoma"/>
-          <w:sz w:val="20"/>
-          <w:szCs w:val="20"/>
-          <w:lang w:val="en-AU"/>
-        </w:rPr>
-      </w:pPr>
-    </w:p>
-    <w:p>
-      <w:pPr>
-        <w:pStyle w:val="Heading1"/>
-      </w:pPr>
-      <w:bookmarkStart w:id="17" w:name="_Toc255385571"/>
-      <w:r>
-        <w:lastRenderedPageBreak/>
-        <w:t>Configuration Management</w:t>
-      </w:r>
-      <w:bookmarkEnd w:id="17"/>
-      <w:r>
-        <w:t xml:space="preserve"> </w:t>
-      </w:r>
-    </w:p>
-    <w:p>
-      <w:pPr>
-        <w:rPr>
-          <w:rFonts w:ascii="Tahoma" w:hAnsi="Tahoma" w:cs="Tahoma"/>
-          <w:sz w:val="20"/>
-          <w:szCs w:val="20"/>
-          <w:lang w:val="en-AU"/>
-        </w:rPr>
-      </w:pPr>
-    </w:p>
-    <w:p>
-      <w:pPr>
-        <w:pStyle w:val="Heading1"/>
-      </w:pPr>
       <w:bookmarkStart w:id="18" w:name="_Toc255385572"/>
       <w:r>
         <w:t>Release Criteria</w:t>
       </w:r>
       <w:bookmarkEnd w:id="18"/>
+    </w:p>
+    <w:p>
+      <w:r>
+        <w:t xml:space="preserve">Tests should execute successfully and test all important features of the application. Also, ensure compatibility amongst all environments. </w:t>
+      </w:r>
+    </w:p>
+    <w:p>
+      <w:pPr>
+        <w:rPr>
+          <w:lang w:val="en-AU"/>
+        </w:rPr>
+      </w:pPr>
     </w:p>
     <w:sectPr>
       <w:pgSz w:w="12240" w:h="15840"/>
@@ -6954,7 +4955,7 @@
 </file>
 
 <file path=word/endnotes.xml><?xml version="1.0" encoding="utf-8"?>
-<w:endnotes xmlns:wpc="http://schemas.microsoft.com/office/word/2010/wordprocessingCanvas" xmlns:mc="http://schemas.openxmlformats.org/markup-compatibility/2006" xmlns:o="urn:schemas-microsoft-com:office:office" xmlns:r="http://schemas.openxmlformats.org/officeDocument/2006/relationships" xmlns:m="http://schemas.openxmlformats.org/officeDocument/2006/math" xmlns:v="urn:schemas-microsoft-com:vml" xmlns:wp14="http://schemas.microsoft.com/office/word/2010/wordprocessingDrawing" xmlns:wp="http://schemas.openxmlformats.org/drawingml/2006/wordprocessingDrawing" xmlns:w10="urn:schemas-microsoft-com:office:word" xmlns:w="http://schemas.openxmlformats.org/wordprocessingml/2006/main" xmlns:w14="http://schemas.microsoft.com/office/word/2010/wordml" xmlns:w15="http://schemas.microsoft.com/office/word/2012/wordml" xmlns:wpg="http://schemas.microsoft.com/office/word/2010/wordprocessingGroup" xmlns:wpi="http://schemas.microsoft.com/office/word/2010/wordprocessingInk" xmlns:wne="http://schemas.microsoft.com/office/word/2006/wordml" xmlns:wps="http://schemas.microsoft.com/office/word/2010/wordprocessingShape" mc:Ignorable="w14 w15 wp14">
+<w:endnotes xmlns:wpc="http://schemas.microsoft.com/office/word/2010/wordprocessingCanvas" xmlns:mo="http://schemas.microsoft.com/office/mac/office/2008/main" xmlns:mc="http://schemas.openxmlformats.org/markup-compatibility/2006" xmlns:mv="urn:schemas-microsoft-com:mac:vml" xmlns:o="urn:schemas-microsoft-com:office:office" xmlns:r="http://schemas.openxmlformats.org/officeDocument/2006/relationships" xmlns:m="http://schemas.openxmlformats.org/officeDocument/2006/math" xmlns:v="urn:schemas-microsoft-com:vml" xmlns:wp14="http://schemas.microsoft.com/office/word/2010/wordprocessingDrawing" xmlns:wp="http://schemas.openxmlformats.org/drawingml/2006/wordprocessingDrawing" xmlns:w10="urn:schemas-microsoft-com:office:word" xmlns:w="http://schemas.openxmlformats.org/wordprocessingml/2006/main" xmlns:w14="http://schemas.microsoft.com/office/word/2010/wordml" xmlns:w15="http://schemas.microsoft.com/office/word/2012/wordml" xmlns:wpg="http://schemas.microsoft.com/office/word/2010/wordprocessingGroup" xmlns:wpi="http://schemas.microsoft.com/office/word/2010/wordprocessingInk" xmlns:wne="http://schemas.microsoft.com/office/word/2006/wordml" xmlns:wps="http://schemas.microsoft.com/office/word/2010/wordprocessingShape" mc:Ignorable="w14 w15 wp14">
   <w:endnote w:type="separator" w:id="-1">
     <w:p>
       <w:r>
@@ -6973,7 +4974,7 @@
 </file>
 
 <file path=word/footer1.xml><?xml version="1.0" encoding="utf-8"?>
-<w:ftr xmlns:wpc="http://schemas.microsoft.com/office/word/2010/wordprocessingCanvas" xmlns:mc="http://schemas.openxmlformats.org/markup-compatibility/2006" xmlns:o="urn:schemas-microsoft-com:office:office" xmlns:r="http://schemas.openxmlformats.org/officeDocument/2006/relationships" xmlns:m="http://schemas.openxmlformats.org/officeDocument/2006/math" xmlns:v="urn:schemas-microsoft-com:vml" xmlns:wp14="http://schemas.microsoft.com/office/word/2010/wordprocessingDrawing" xmlns:wp="http://schemas.openxmlformats.org/drawingml/2006/wordprocessingDrawing" xmlns:w10="urn:schemas-microsoft-com:office:word" xmlns:w="http://schemas.openxmlformats.org/wordprocessingml/2006/main" xmlns:w14="http://schemas.microsoft.com/office/word/2010/wordml" xmlns:w15="http://schemas.microsoft.com/office/word/2012/wordml" xmlns:wpg="http://schemas.microsoft.com/office/word/2010/wordprocessingGroup" xmlns:wpi="http://schemas.microsoft.com/office/word/2010/wordprocessingInk" xmlns:wne="http://schemas.microsoft.com/office/word/2006/wordml" xmlns:wps="http://schemas.microsoft.com/office/word/2010/wordprocessingShape" mc:Ignorable="w14 w15 wp14">
+<w:ftr xmlns:wpc="http://schemas.microsoft.com/office/word/2010/wordprocessingCanvas" xmlns:mo="http://schemas.microsoft.com/office/mac/office/2008/main" xmlns:mc="http://schemas.openxmlformats.org/markup-compatibility/2006" xmlns:mv="urn:schemas-microsoft-com:mac:vml" xmlns:o="urn:schemas-microsoft-com:office:office" xmlns:r="http://schemas.openxmlformats.org/officeDocument/2006/relationships" xmlns:m="http://schemas.openxmlformats.org/officeDocument/2006/math" xmlns:v="urn:schemas-microsoft-com:vml" xmlns:wp14="http://schemas.microsoft.com/office/word/2010/wordprocessingDrawing" xmlns:wp="http://schemas.openxmlformats.org/drawingml/2006/wordprocessingDrawing" xmlns:w10="urn:schemas-microsoft-com:office:word" xmlns:w="http://schemas.openxmlformats.org/wordprocessingml/2006/main" xmlns:w14="http://schemas.microsoft.com/office/word/2010/wordml" xmlns:w15="http://schemas.microsoft.com/office/word/2012/wordml" xmlns:wpg="http://schemas.microsoft.com/office/word/2010/wordprocessingGroup" xmlns:wpi="http://schemas.microsoft.com/office/word/2010/wordprocessingInk" xmlns:wne="http://schemas.microsoft.com/office/word/2006/wordml" xmlns:wps="http://schemas.microsoft.com/office/word/2010/wordprocessingShape" mc:Ignorable="w14 w15 wp14">
   <w:p>
     <w:pPr>
       <w:pStyle w:val="Footer"/>
@@ -6990,7 +4991,7 @@
 </file>
 
 <file path=word/footnotes.xml><?xml version="1.0" encoding="utf-8"?>
-<w:footnotes xmlns:wpc="http://schemas.microsoft.com/office/word/2010/wordprocessingCanvas" xmlns:mc="http://schemas.openxmlformats.org/markup-compatibility/2006" xmlns:o="urn:schemas-microsoft-com:office:office" xmlns:r="http://schemas.openxmlformats.org/officeDocument/2006/relationships" xmlns:m="http://schemas.openxmlformats.org/officeDocument/2006/math" xmlns:v="urn:schemas-microsoft-com:vml" xmlns:wp14="http://schemas.microsoft.com/office/word/2010/wordprocessingDrawing" xmlns:wp="http://schemas.openxmlformats.org/drawingml/2006/wordprocessingDrawing" xmlns:w10="urn:schemas-microsoft-com:office:word" xmlns:w="http://schemas.openxmlformats.org/wordprocessingml/2006/main" xmlns:w14="http://schemas.microsoft.com/office/word/2010/wordml" xmlns:w15="http://schemas.microsoft.com/office/word/2012/wordml" xmlns:wpg="http://schemas.microsoft.com/office/word/2010/wordprocessingGroup" xmlns:wpi="http://schemas.microsoft.com/office/word/2010/wordprocessingInk" xmlns:wne="http://schemas.microsoft.com/office/word/2006/wordml" xmlns:wps="http://schemas.microsoft.com/office/word/2010/wordprocessingShape" mc:Ignorable="w14 w15 wp14">
+<w:footnotes xmlns:wpc="http://schemas.microsoft.com/office/word/2010/wordprocessingCanvas" xmlns:mo="http://schemas.microsoft.com/office/mac/office/2008/main" xmlns:mc="http://schemas.openxmlformats.org/markup-compatibility/2006" xmlns:mv="urn:schemas-microsoft-com:mac:vml" xmlns:o="urn:schemas-microsoft-com:office:office" xmlns:r="http://schemas.openxmlformats.org/officeDocument/2006/relationships" xmlns:m="http://schemas.openxmlformats.org/officeDocument/2006/math" xmlns:v="urn:schemas-microsoft-com:vml" xmlns:wp14="http://schemas.microsoft.com/office/word/2010/wordprocessingDrawing" xmlns:wp="http://schemas.openxmlformats.org/drawingml/2006/wordprocessingDrawing" xmlns:w10="urn:schemas-microsoft-com:office:word" xmlns:w="http://schemas.openxmlformats.org/wordprocessingml/2006/main" xmlns:w14="http://schemas.microsoft.com/office/word/2010/wordml" xmlns:w15="http://schemas.microsoft.com/office/word/2012/wordml" xmlns:wpg="http://schemas.microsoft.com/office/word/2010/wordprocessingGroup" xmlns:wpi="http://schemas.microsoft.com/office/word/2010/wordprocessingInk" xmlns:wne="http://schemas.microsoft.com/office/word/2006/wordml" xmlns:wps="http://schemas.microsoft.com/office/word/2010/wordprocessingShape" mc:Ignorable="w14 w15 wp14">
   <w:footnote w:type="separator" w:id="-1">
     <w:p>
       <w:r>
@@ -7009,8 +5010,8 @@
 </file>
 
 <file path=word/numbering.xml><?xml version="1.0" encoding="utf-8"?>
-<w:numbering xmlns:wpc="http://schemas.microsoft.com/office/word/2010/wordprocessingCanvas" xmlns:mc="http://schemas.openxmlformats.org/markup-compatibility/2006" xmlns:o="urn:schemas-microsoft-com:office:office" xmlns:r="http://schemas.openxmlformats.org/officeDocument/2006/relationships" xmlns:m="http://schemas.openxmlformats.org/officeDocument/2006/math" xmlns:v="urn:schemas-microsoft-com:vml" xmlns:wp14="http://schemas.microsoft.com/office/word/2010/wordprocessingDrawing" xmlns:wp="http://schemas.openxmlformats.org/drawingml/2006/wordprocessingDrawing" xmlns:w10="urn:schemas-microsoft-com:office:word" xmlns:w="http://schemas.openxmlformats.org/wordprocessingml/2006/main" xmlns:w14="http://schemas.microsoft.com/office/word/2010/wordml" xmlns:w15="http://schemas.microsoft.com/office/word/2012/wordml" xmlns:wpg="http://schemas.microsoft.com/office/word/2010/wordprocessingGroup" xmlns:wpi="http://schemas.microsoft.com/office/word/2010/wordprocessingInk" xmlns:wne="http://schemas.microsoft.com/office/word/2006/wordml" xmlns:wps="http://schemas.microsoft.com/office/word/2010/wordprocessingShape" mc:Ignorable="w14 w15 wp14">
-  <w:abstractNum w:abstractNumId="0" w15:restartNumberingAfterBreak="0">
+<w:numbering xmlns:wpc="http://schemas.microsoft.com/office/word/2010/wordprocessingCanvas" xmlns:mo="http://schemas.microsoft.com/office/mac/office/2008/main" xmlns:mc="http://schemas.openxmlformats.org/markup-compatibility/2006" xmlns:mv="urn:schemas-microsoft-com:mac:vml" xmlns:o="urn:schemas-microsoft-com:office:office" xmlns:r="http://schemas.openxmlformats.org/officeDocument/2006/relationships" xmlns:m="http://schemas.openxmlformats.org/officeDocument/2006/math" xmlns:v="urn:schemas-microsoft-com:vml" xmlns:wp14="http://schemas.microsoft.com/office/word/2010/wordprocessingDrawing" xmlns:wp="http://schemas.openxmlformats.org/drawingml/2006/wordprocessingDrawing" xmlns:w10="urn:schemas-microsoft-com:office:word" xmlns:w="http://schemas.openxmlformats.org/wordprocessingml/2006/main" xmlns:w14="http://schemas.microsoft.com/office/word/2010/wordml" xmlns:w15="http://schemas.microsoft.com/office/word/2012/wordml" xmlns:wpg="http://schemas.microsoft.com/office/word/2010/wordprocessingGroup" xmlns:wpi="http://schemas.microsoft.com/office/word/2010/wordprocessingInk" xmlns:wne="http://schemas.microsoft.com/office/word/2006/wordml" xmlns:wps="http://schemas.microsoft.com/office/word/2010/wordprocessingShape" mc:Ignorable="w14 w15 wp14">
+  <w:abstractNum w:abstractNumId="0">
     <w:nsid w:val="4D7F349B"/>
     <w:multiLevelType w:val="hybridMultilevel"/>
     <w:tmpl w:val="128CE31C"/>
@@ -7099,7 +5100,7 @@
       </w:pPr>
     </w:lvl>
   </w:abstractNum>
-  <w:abstractNum w:abstractNumId="1" w15:restartNumberingAfterBreak="0">
+  <w:abstractNum w:abstractNumId="1">
     <w:nsid w:val="63B72AD5"/>
     <w:multiLevelType w:val="multilevel"/>
     <w:tmpl w:val="04090025"/>
@@ -7246,11 +5247,127 @@
       </w:rPr>
     </w:lvl>
   </w:abstractNum>
+  <w:abstractNum w:abstractNumId="2">
+    <w:nsid w:val="6FB4124A"/>
+    <w:multiLevelType w:val="hybridMultilevel"/>
+    <w:tmpl w:val="2E1C424E"/>
+    <w:lvl w:ilvl="0" w:tplc="04090001">
+      <w:start w:val="1"/>
+      <w:numFmt w:val="bullet"/>
+      <w:lvlText w:val=""/>
+      <w:lvlJc w:val="left"/>
+      <w:pPr>
+        <w:ind w:left="720" w:hanging="360"/>
+      </w:pPr>
+      <w:rPr>
+        <w:rFonts w:ascii="Symbol" w:hAnsi="Symbol" w:hint="default"/>
+      </w:rPr>
+    </w:lvl>
+    <w:lvl w:ilvl="1" w:tplc="04090003" w:tentative="1">
+      <w:start w:val="1"/>
+      <w:numFmt w:val="bullet"/>
+      <w:lvlText w:val="o"/>
+      <w:lvlJc w:val="left"/>
+      <w:pPr>
+        <w:ind w:left="1440" w:hanging="360"/>
+      </w:pPr>
+      <w:rPr>
+        <w:rFonts w:ascii="Courier New" w:hAnsi="Courier New" w:cs="Courier New" w:hint="default"/>
+      </w:rPr>
+    </w:lvl>
+    <w:lvl w:ilvl="2" w:tplc="04090005" w:tentative="1">
+      <w:start w:val="1"/>
+      <w:numFmt w:val="bullet"/>
+      <w:lvlText w:val=""/>
+      <w:lvlJc w:val="left"/>
+      <w:pPr>
+        <w:ind w:left="2160" w:hanging="360"/>
+      </w:pPr>
+      <w:rPr>
+        <w:rFonts w:ascii="Wingdings" w:hAnsi="Wingdings" w:hint="default"/>
+      </w:rPr>
+    </w:lvl>
+    <w:lvl w:ilvl="3" w:tplc="04090001" w:tentative="1">
+      <w:start w:val="1"/>
+      <w:numFmt w:val="bullet"/>
+      <w:lvlText w:val=""/>
+      <w:lvlJc w:val="left"/>
+      <w:pPr>
+        <w:ind w:left="2880" w:hanging="360"/>
+      </w:pPr>
+      <w:rPr>
+        <w:rFonts w:ascii="Symbol" w:hAnsi="Symbol" w:hint="default"/>
+      </w:rPr>
+    </w:lvl>
+    <w:lvl w:ilvl="4" w:tplc="04090003" w:tentative="1">
+      <w:start w:val="1"/>
+      <w:numFmt w:val="bullet"/>
+      <w:lvlText w:val="o"/>
+      <w:lvlJc w:val="left"/>
+      <w:pPr>
+        <w:ind w:left="3600" w:hanging="360"/>
+      </w:pPr>
+      <w:rPr>
+        <w:rFonts w:ascii="Courier New" w:hAnsi="Courier New" w:cs="Courier New" w:hint="default"/>
+      </w:rPr>
+    </w:lvl>
+    <w:lvl w:ilvl="5" w:tplc="04090005" w:tentative="1">
+      <w:start w:val="1"/>
+      <w:numFmt w:val="bullet"/>
+      <w:lvlText w:val=""/>
+      <w:lvlJc w:val="left"/>
+      <w:pPr>
+        <w:ind w:left="4320" w:hanging="360"/>
+      </w:pPr>
+      <w:rPr>
+        <w:rFonts w:ascii="Wingdings" w:hAnsi="Wingdings" w:hint="default"/>
+      </w:rPr>
+    </w:lvl>
+    <w:lvl w:ilvl="6" w:tplc="04090001" w:tentative="1">
+      <w:start w:val="1"/>
+      <w:numFmt w:val="bullet"/>
+      <w:lvlText w:val=""/>
+      <w:lvlJc w:val="left"/>
+      <w:pPr>
+        <w:ind w:left="5040" w:hanging="360"/>
+      </w:pPr>
+      <w:rPr>
+        <w:rFonts w:ascii="Symbol" w:hAnsi="Symbol" w:hint="default"/>
+      </w:rPr>
+    </w:lvl>
+    <w:lvl w:ilvl="7" w:tplc="04090003" w:tentative="1">
+      <w:start w:val="1"/>
+      <w:numFmt w:val="bullet"/>
+      <w:lvlText w:val="o"/>
+      <w:lvlJc w:val="left"/>
+      <w:pPr>
+        <w:ind w:left="5760" w:hanging="360"/>
+      </w:pPr>
+      <w:rPr>
+        <w:rFonts w:ascii="Courier New" w:hAnsi="Courier New" w:cs="Courier New" w:hint="default"/>
+      </w:rPr>
+    </w:lvl>
+    <w:lvl w:ilvl="8" w:tplc="04090005" w:tentative="1">
+      <w:start w:val="1"/>
+      <w:numFmt w:val="bullet"/>
+      <w:lvlText w:val=""/>
+      <w:lvlJc w:val="left"/>
+      <w:pPr>
+        <w:ind w:left="6480" w:hanging="360"/>
+      </w:pPr>
+      <w:rPr>
+        <w:rFonts w:ascii="Wingdings" w:hAnsi="Wingdings" w:hint="default"/>
+      </w:rPr>
+    </w:lvl>
+  </w:abstractNum>
   <w:num w:numId="1">
     <w:abstractNumId w:val="1"/>
   </w:num>
   <w:num w:numId="2">
     <w:abstractNumId w:val="0"/>
+  </w:num>
+  <w:num w:numId="3">
+    <w:abstractNumId w:val="2"/>
   </w:num>
 </w:numbering>
 </file>
@@ -7266,7 +5383,7 @@
     </w:rPrDefault>
     <w:pPrDefault/>
   </w:docDefaults>
-  <w:latentStyles w:defLockedState="0" w:defUIPriority="0" w:defSemiHidden="0" w:defUnhideWhenUsed="0" w:defQFormat="0" w:count="371">
+  <w:latentStyles w:defLockedState="0" w:defUIPriority="0" w:defSemiHidden="0" w:defUnhideWhenUsed="0" w:defQFormat="0" w:count="382">
     <w:lsdException w:name="Normal" w:qFormat="1"/>
     <w:lsdException w:name="heading 1" w:qFormat="1"/>
     <w:lsdException w:name="heading 2" w:qFormat="1"/>
@@ -7282,8 +5399,9 @@
     <w:lsdException w:name="Subtitle" w:qFormat="1"/>
     <w:lsdException w:name="Strong" w:qFormat="1"/>
     <w:lsdException w:name="Emphasis" w:qFormat="1"/>
+    <w:lsdException w:name="HTML Typewriter" w:semiHidden="1" w:unhideWhenUsed="1"/>
     <w:lsdException w:name="HTML Variable" w:semiHidden="1" w:unhideWhenUsed="1"/>
-    <w:lsdException w:name="Normal Table" w:semiHidden="1" w:unhideWhenUsed="1"/>
+    <w:lsdException w:name="Outline List 2" w:semiHidden="1" w:unhideWhenUsed="1"/>
     <w:lsdException w:name="Outline List 3" w:semiHidden="1" w:unhideWhenUsed="1"/>
     <w:lsdException w:name="Table Simple 1" w:semiHidden="1" w:unhideWhenUsed="1"/>
     <w:lsdException w:name="Table Simple 2" w:semiHidden="1" w:unhideWhenUsed="1"/>
@@ -7325,10 +5443,8 @@
     <w:lsdException w:name="Table Subtle 1" w:semiHidden="1" w:unhideWhenUsed="1"/>
     <w:lsdException w:name="Table Subtle 2" w:semiHidden="1" w:unhideWhenUsed="1"/>
     <w:lsdException w:name="Table Web 1" w:semiHidden="1" w:unhideWhenUsed="1"/>
-    <w:lsdException w:name="Table Web 2" w:semiHidden="1" w:unhideWhenUsed="1"/>
     <w:lsdException w:name="Table Web 3" w:semiHidden="1" w:unhideWhenUsed="1"/>
     <w:lsdException w:name="Balloon Text" w:semiHidden="1" w:unhideWhenUsed="1"/>
-    <w:lsdException w:name="Table Theme" w:semiHidden="1" w:unhideWhenUsed="1"/>
     <w:lsdException w:name="Placeholder Text" w:semiHidden="1" w:uiPriority="99"/>
     <w:lsdException w:name="No Spacing" w:uiPriority="1" w:qFormat="1"/>
     <w:lsdException w:name="Light Shading" w:uiPriority="60"/>
@@ -7544,6 +5660,8 @@
     <w:lsdException w:name="List Table 5 Dark Accent 6" w:uiPriority="50"/>
     <w:lsdException w:name="List Table 6 Colorful Accent 6" w:uiPriority="51"/>
     <w:lsdException w:name="List Table 7 Colorful Accent 6" w:uiPriority="52"/>
+    <w:lsdException w:name="Mention" w:semiHidden="1" w:uiPriority="99" w:unhideWhenUsed="1"/>
+    <w:lsdException w:name="Smart Hyperlink" w:semiHidden="1" w:uiPriority="99" w:unhideWhenUsed="1"/>
   </w:latentStyles>
   <w:style w:type="paragraph" w:default="1" w:styleId="Normal">
     <w:name w:val="Normal"/>

</xml_diff>

<commit_message>
final changes to rs-6
</commit_message>
<xml_diff>
--- a/RS6-SoftwareTestPlan.docx
+++ b/RS6-SoftwareTestPlan.docx
@@ -687,36 +687,7 @@
         <w:rPr>
           <w:noProof/>
         </w:rPr>
-        <w:fldChar w:fldCharType="begin"/>
-      </w:r>
-      <w:r>
-        <w:rPr>
-          <w:noProof/>
-        </w:rPr>
-        <w:instrText xml:space="preserve"> PAGEREF _Toc255385558 \h </w:instrText>
-      </w:r>
-      <w:r>
-        <w:rPr>
-          <w:noProof/>
-        </w:rPr>
-      </w:r>
-      <w:r>
-        <w:rPr>
-          <w:noProof/>
-        </w:rPr>
-        <w:fldChar w:fldCharType="separate"/>
-      </w:r>
-      <w:r>
-        <w:rPr>
-          <w:noProof/>
-        </w:rPr>
-        <w:t>3</w:t>
-      </w:r>
-      <w:r>
-        <w:rPr>
-          <w:noProof/>
-        </w:rPr>
-        <w:fldChar w:fldCharType="end"/>
+        <w:t>4</w:t>
       </w:r>
     </w:p>
     <w:p>
@@ -768,36 +739,7 @@
         <w:rPr>
           <w:noProof/>
         </w:rPr>
-        <w:fldChar w:fldCharType="begin"/>
-      </w:r>
-      <w:r>
-        <w:rPr>
-          <w:noProof/>
-        </w:rPr>
-        <w:instrText xml:space="preserve"> PAGEREF _Toc255385559 \h </w:instrText>
-      </w:r>
-      <w:r>
-        <w:rPr>
-          <w:noProof/>
-        </w:rPr>
-      </w:r>
-      <w:r>
-        <w:rPr>
-          <w:noProof/>
-        </w:rPr>
-        <w:fldChar w:fldCharType="separate"/>
-      </w:r>
-      <w:r>
-        <w:rPr>
-          <w:noProof/>
-        </w:rPr>
-        <w:t>3</w:t>
-      </w:r>
-      <w:r>
-        <w:rPr>
-          <w:noProof/>
-        </w:rPr>
-        <w:fldChar w:fldCharType="end"/>
+        <w:t>4</w:t>
       </w:r>
     </w:p>
     <w:p>
@@ -849,36 +791,7 @@
         <w:rPr>
           <w:noProof/>
         </w:rPr>
-        <w:fldChar w:fldCharType="begin"/>
-      </w:r>
-      <w:r>
-        <w:rPr>
-          <w:noProof/>
-        </w:rPr>
-        <w:instrText xml:space="preserve"> PAGEREF _Toc255385560 \h </w:instrText>
-      </w:r>
-      <w:r>
-        <w:rPr>
-          <w:noProof/>
-        </w:rPr>
-      </w:r>
-      <w:r>
-        <w:rPr>
-          <w:noProof/>
-        </w:rPr>
-        <w:fldChar w:fldCharType="separate"/>
-      </w:r>
-      <w:r>
-        <w:rPr>
-          <w:noProof/>
-        </w:rPr>
-        <w:t>3</w:t>
-      </w:r>
-      <w:r>
-        <w:rPr>
-          <w:noProof/>
-        </w:rPr>
-        <w:fldChar w:fldCharType="end"/>
+        <w:t>4</w:t>
       </w:r>
     </w:p>
     <w:p>
@@ -930,36 +843,7 @@
         <w:rPr>
           <w:noProof/>
         </w:rPr>
-        <w:fldChar w:fldCharType="begin"/>
-      </w:r>
-      <w:r>
-        <w:rPr>
-          <w:noProof/>
-        </w:rPr>
-        <w:instrText xml:space="preserve"> PAGEREF _Toc255385561 \h </w:instrText>
-      </w:r>
-      <w:r>
-        <w:rPr>
-          <w:noProof/>
-        </w:rPr>
-      </w:r>
-      <w:r>
-        <w:rPr>
-          <w:noProof/>
-        </w:rPr>
-        <w:fldChar w:fldCharType="separate"/>
-      </w:r>
-      <w:r>
-        <w:rPr>
-          <w:noProof/>
-        </w:rPr>
-        <w:t>3</w:t>
-      </w:r>
-      <w:r>
-        <w:rPr>
-          <w:noProof/>
-        </w:rPr>
-        <w:fldChar w:fldCharType="end"/>
+        <w:t>4</w:t>
       </w:r>
     </w:p>
     <w:p>
@@ -1011,36 +895,7 @@
         <w:rPr>
           <w:noProof/>
         </w:rPr>
-        <w:fldChar w:fldCharType="begin"/>
-      </w:r>
-      <w:r>
-        <w:rPr>
-          <w:noProof/>
-        </w:rPr>
-        <w:instrText xml:space="preserve"> PAGEREF _Toc255385562 \h </w:instrText>
-      </w:r>
-      <w:r>
-        <w:rPr>
-          <w:noProof/>
-        </w:rPr>
-      </w:r>
-      <w:r>
-        <w:rPr>
-          <w:noProof/>
-        </w:rPr>
-        <w:fldChar w:fldCharType="separate"/>
-      </w:r>
-      <w:r>
-        <w:rPr>
-          <w:noProof/>
-        </w:rPr>
-        <w:t>3</w:t>
-      </w:r>
-      <w:r>
-        <w:rPr>
-          <w:noProof/>
-        </w:rPr>
-        <w:fldChar w:fldCharType="end"/>
+        <w:t>5</w:t>
       </w:r>
     </w:p>
     <w:p>
@@ -1092,36 +947,7 @@
         <w:rPr>
           <w:noProof/>
         </w:rPr>
-        <w:fldChar w:fldCharType="begin"/>
-      </w:r>
-      <w:r>
-        <w:rPr>
-          <w:noProof/>
-        </w:rPr>
-        <w:instrText xml:space="preserve"> PAGEREF _Toc255385563 \h </w:instrText>
-      </w:r>
-      <w:r>
-        <w:rPr>
-          <w:noProof/>
-        </w:rPr>
-      </w:r>
-      <w:r>
-        <w:rPr>
-          <w:noProof/>
-        </w:rPr>
-        <w:fldChar w:fldCharType="separate"/>
-      </w:r>
-      <w:r>
-        <w:rPr>
-          <w:noProof/>
-        </w:rPr>
-        <w:t>3</w:t>
-      </w:r>
-      <w:r>
-        <w:rPr>
-          <w:noProof/>
-        </w:rPr>
-        <w:fldChar w:fldCharType="end"/>
+        <w:t>5</w:t>
       </w:r>
     </w:p>
     <w:p>
@@ -1173,36 +999,7 @@
         <w:rPr>
           <w:noProof/>
         </w:rPr>
-        <w:fldChar w:fldCharType="begin"/>
-      </w:r>
-      <w:r>
-        <w:rPr>
-          <w:noProof/>
-        </w:rPr>
-        <w:instrText xml:space="preserve"> PAGEREF _Toc255385564 \h </w:instrText>
-      </w:r>
-      <w:r>
-        <w:rPr>
-          <w:noProof/>
-        </w:rPr>
-      </w:r>
-      <w:r>
-        <w:rPr>
-          <w:noProof/>
-        </w:rPr>
-        <w:fldChar w:fldCharType="separate"/>
-      </w:r>
-      <w:r>
-        <w:rPr>
-          <w:noProof/>
-        </w:rPr>
-        <w:t>3</w:t>
-      </w:r>
-      <w:r>
-        <w:rPr>
-          <w:noProof/>
-        </w:rPr>
-        <w:fldChar w:fldCharType="end"/>
+        <w:t>5</w:t>
       </w:r>
     </w:p>
     <w:p>
@@ -1254,36 +1051,7 @@
         <w:rPr>
           <w:noProof/>
         </w:rPr>
-        <w:fldChar w:fldCharType="begin"/>
-      </w:r>
-      <w:r>
-        <w:rPr>
-          <w:noProof/>
-        </w:rPr>
-        <w:instrText xml:space="preserve"> PAGEREF _Toc255385565 \h </w:instrText>
-      </w:r>
-      <w:r>
-        <w:rPr>
-          <w:noProof/>
-        </w:rPr>
-      </w:r>
-      <w:r>
-        <w:rPr>
-          <w:noProof/>
-        </w:rPr>
-        <w:fldChar w:fldCharType="separate"/>
-      </w:r>
-      <w:r>
-        <w:rPr>
-          <w:noProof/>
-        </w:rPr>
-        <w:t>4</w:t>
-      </w:r>
-      <w:r>
-        <w:rPr>
-          <w:noProof/>
-        </w:rPr>
-        <w:fldChar w:fldCharType="end"/>
+        <w:t>6</w:t>
       </w:r>
     </w:p>
     <w:p>
@@ -1335,36 +1103,7 @@
         <w:rPr>
           <w:noProof/>
         </w:rPr>
-        <w:fldChar w:fldCharType="begin"/>
-      </w:r>
-      <w:r>
-        <w:rPr>
-          <w:noProof/>
-        </w:rPr>
-        <w:instrText xml:space="preserve"> PAGEREF _Toc255385566 \h </w:instrText>
-      </w:r>
-      <w:r>
-        <w:rPr>
-          <w:noProof/>
-        </w:rPr>
-      </w:r>
-      <w:r>
-        <w:rPr>
-          <w:noProof/>
-        </w:rPr>
-        <w:fldChar w:fldCharType="separate"/>
-      </w:r>
-      <w:r>
-        <w:rPr>
-          <w:noProof/>
-        </w:rPr>
-        <w:t>4</w:t>
-      </w:r>
-      <w:r>
-        <w:rPr>
-          <w:noProof/>
-        </w:rPr>
-        <w:fldChar w:fldCharType="end"/>
+        <w:t>6</w:t>
       </w:r>
     </w:p>
     <w:p>
@@ -1416,36 +1155,7 @@
         <w:rPr>
           <w:noProof/>
         </w:rPr>
-        <w:fldChar w:fldCharType="begin"/>
-      </w:r>
-      <w:r>
-        <w:rPr>
-          <w:noProof/>
-        </w:rPr>
-        <w:instrText xml:space="preserve"> PAGEREF _Toc255385567 \h </w:instrText>
-      </w:r>
-      <w:r>
-        <w:rPr>
-          <w:noProof/>
-        </w:rPr>
-      </w:r>
-      <w:r>
-        <w:rPr>
-          <w:noProof/>
-        </w:rPr>
-        <w:fldChar w:fldCharType="separate"/>
-      </w:r>
-      <w:r>
-        <w:rPr>
-          <w:noProof/>
-        </w:rPr>
-        <w:t>5</w:t>
-      </w:r>
-      <w:r>
-        <w:rPr>
-          <w:noProof/>
-        </w:rPr>
-        <w:fldChar w:fldCharType="end"/>
+        <w:t>6</w:t>
       </w:r>
     </w:p>
     <w:p>
@@ -1497,36 +1207,7 @@
         <w:rPr>
           <w:noProof/>
         </w:rPr>
-        <w:fldChar w:fldCharType="begin"/>
-      </w:r>
-      <w:r>
-        <w:rPr>
-          <w:noProof/>
-        </w:rPr>
-        <w:instrText xml:space="preserve"> PAGEREF _Toc255385568 \h </w:instrText>
-      </w:r>
-      <w:r>
-        <w:rPr>
-          <w:noProof/>
-        </w:rPr>
-      </w:r>
-      <w:r>
-        <w:rPr>
-          <w:noProof/>
-        </w:rPr>
-        <w:fldChar w:fldCharType="separate"/>
-      </w:r>
-      <w:r>
-        <w:rPr>
-          <w:noProof/>
-        </w:rPr>
-        <w:t>6</w:t>
-      </w:r>
-      <w:r>
-        <w:rPr>
-          <w:noProof/>
-        </w:rPr>
-        <w:fldChar w:fldCharType="end"/>
+        <w:t>7</w:t>
       </w:r>
     </w:p>
     <w:p>
@@ -1578,36 +1259,7 @@
         <w:rPr>
           <w:noProof/>
         </w:rPr>
-        <w:fldChar w:fldCharType="begin"/>
-      </w:r>
-      <w:r>
-        <w:rPr>
-          <w:noProof/>
-        </w:rPr>
-        <w:instrText xml:space="preserve"> PAGEREF _Toc255385569 \h </w:instrText>
-      </w:r>
-      <w:r>
-        <w:rPr>
-          <w:noProof/>
-        </w:rPr>
-      </w:r>
-      <w:r>
-        <w:rPr>
-          <w:noProof/>
-        </w:rPr>
-        <w:fldChar w:fldCharType="separate"/>
-      </w:r>
-      <w:r>
-        <w:rPr>
-          <w:noProof/>
-        </w:rPr>
-        <w:t>6</w:t>
-      </w:r>
-      <w:r>
-        <w:rPr>
-          <w:noProof/>
-        </w:rPr>
-        <w:fldChar w:fldCharType="end"/>
+        <w:t>7</w:t>
       </w:r>
     </w:p>
     <w:p>
@@ -1659,36 +1311,7 @@
         <w:rPr>
           <w:noProof/>
         </w:rPr>
-        <w:fldChar w:fldCharType="begin"/>
-      </w:r>
-      <w:r>
-        <w:rPr>
-          <w:noProof/>
-        </w:rPr>
-        <w:instrText xml:space="preserve"> PAGEREF _Toc255385570 \h </w:instrText>
-      </w:r>
-      <w:r>
-        <w:rPr>
-          <w:noProof/>
-        </w:rPr>
-      </w:r>
-      <w:r>
-        <w:rPr>
-          <w:noProof/>
-        </w:rPr>
-        <w:fldChar w:fldCharType="separate"/>
-      </w:r>
-      <w:r>
-        <w:rPr>
-          <w:noProof/>
-        </w:rPr>
-        <w:t>6</w:t>
-      </w:r>
-      <w:r>
-        <w:rPr>
-          <w:noProof/>
-        </w:rPr>
-        <w:fldChar w:fldCharType="end"/>
+        <w:t>7</w:t>
       </w:r>
     </w:p>
     <w:p>
@@ -1740,36 +1363,7 @@
         <w:rPr>
           <w:noProof/>
         </w:rPr>
-        <w:fldChar w:fldCharType="begin"/>
-      </w:r>
-      <w:r>
-        <w:rPr>
-          <w:noProof/>
-        </w:rPr>
-        <w:instrText xml:space="preserve"> PAGEREF _Toc255385571 \h </w:instrText>
-      </w:r>
-      <w:r>
-        <w:rPr>
-          <w:noProof/>
-        </w:rPr>
-      </w:r>
-      <w:r>
-        <w:rPr>
-          <w:noProof/>
-        </w:rPr>
-        <w:fldChar w:fldCharType="separate"/>
-      </w:r>
-      <w:r>
-        <w:rPr>
-          <w:noProof/>
-        </w:rPr>
-        <w:t>6</w:t>
-      </w:r>
-      <w:r>
-        <w:rPr>
-          <w:noProof/>
-        </w:rPr>
-        <w:fldChar w:fldCharType="end"/>
+        <w:t>7</w:t>
       </w:r>
     </w:p>
     <w:p>
@@ -1821,36 +1415,7 @@
         <w:rPr>
           <w:noProof/>
         </w:rPr>
-        <w:fldChar w:fldCharType="begin"/>
-      </w:r>
-      <w:r>
-        <w:rPr>
-          <w:noProof/>
-        </w:rPr>
-        <w:instrText xml:space="preserve"> PAGEREF _Toc255385572 \h </w:instrText>
-      </w:r>
-      <w:r>
-        <w:rPr>
-          <w:noProof/>
-        </w:rPr>
-      </w:r>
-      <w:r>
-        <w:rPr>
-          <w:noProof/>
-        </w:rPr>
-        <w:fldChar w:fldCharType="separate"/>
-      </w:r>
-      <w:r>
-        <w:rPr>
-          <w:noProof/>
-        </w:rPr>
-        <w:t>6</w:t>
-      </w:r>
-      <w:r>
-        <w:rPr>
-          <w:noProof/>
-        </w:rPr>
-        <w:fldChar w:fldCharType="end"/>
+        <w:t>7</w:t>
       </w:r>
     </w:p>
     <w:p>
@@ -1960,11 +1525,33 @@
           <w:lang w:val="en-AU"/>
         </w:rPr>
       </w:pPr>
-      <w:r>
-        <w:rPr>
-          <w:lang w:val="en-AU"/>
-        </w:rPr>
-        <w:t>This documents serves the purpose to show our test cases and what we intend on testing within our program. We will go through front end and back end test cases to make sure that the website/program functions as it should to ensure there will be little to no maintenance to maintain this website. This website serves the purpose to the 40 &amp;8 to inform its members and to also expand the community of the 40&amp;8. The tests we will cover in this document will be related to maintaining this website to stay online and also testing the user experience will using the site. The tests will also make sure navigating the site and entering data into the site will be smooth and will allow the user to have a good experience.</w:t>
+      <w:proofErr w:type="gramStart"/>
+      <w:r>
+        <w:rPr>
+          <w:lang w:val="en-AU"/>
+        </w:rPr>
+        <w:t>This documents</w:t>
+      </w:r>
+      <w:proofErr w:type="gramEnd"/>
+      <w:r>
+        <w:rPr>
+          <w:lang w:val="en-AU"/>
+        </w:rPr>
+        <w:t xml:space="preserve"> serves the purpose to show our test cases and what we intend on testing within our program. We will go through front end and back end test cases to make sure that the website/program functions as it should to ensure there will be little to no maintenance to maintain this website. This website serves the purpose to the 40 &amp;8 to inform its members and to also expand the community of the 40&amp;8. The tests we will cover in this document will be related to maintaining this website to stay online </w:t>
+      </w:r>
+      <w:proofErr w:type="gramStart"/>
+      <w:r>
+        <w:rPr>
+          <w:lang w:val="en-AU"/>
+        </w:rPr>
+        <w:t>and also</w:t>
+      </w:r>
+      <w:proofErr w:type="gramEnd"/>
+      <w:r>
+        <w:rPr>
+          <w:lang w:val="en-AU"/>
+        </w:rPr>
+        <w:t xml:space="preserve"> testing the user experience will using the site. The tests will also make sure navigating the site and entering data into the site will be smooth and will allow the user to have a good experience.</w:t>
       </w:r>
     </w:p>
     <w:p>
@@ -1987,7 +1574,63 @@
         <w:rPr>
           <w:lang w:val="en-AU"/>
         </w:rPr>
-        <w:t>The background of the 40&amp;8 was that this was started as a veteran club but they did not want the club to just be vets they wanted to allow the vets to be able to invite their friends and family. So they started with just vets they invited their friends and family to become members and from their friends and family they were also able to invite other into the club. So this club is not just a veteran bar/club this is an organization that supports veterans and its community. They have a nursing scholarship and they do different charitable activities in the community.</w:t>
+        <w:t xml:space="preserve">The background of the 40&amp;8 was that this was started as a veteran </w:t>
+      </w:r>
+      <w:proofErr w:type="gramStart"/>
+      <w:r>
+        <w:rPr>
+          <w:lang w:val="en-AU"/>
+        </w:rPr>
+        <w:t>club</w:t>
+      </w:r>
+      <w:proofErr w:type="gramEnd"/>
+      <w:r>
+        <w:rPr>
+          <w:lang w:val="en-AU"/>
+        </w:rPr>
+        <w:t xml:space="preserve"> but they did not want the club to just be vets they wanted to allow the vets to be able to invite their friends and family. </w:t>
+      </w:r>
+      <w:proofErr w:type="gramStart"/>
+      <w:r>
+        <w:rPr>
+          <w:lang w:val="en-AU"/>
+        </w:rPr>
+        <w:t>So</w:t>
+      </w:r>
+      <w:proofErr w:type="gramEnd"/>
+      <w:r>
+        <w:rPr>
+          <w:lang w:val="en-AU"/>
+        </w:rPr>
+        <w:t xml:space="preserve"> they started with just vets they invited their friends and family to become members and from their friends and family they were also able to invite other into the club. </w:t>
+      </w:r>
+      <w:proofErr w:type="gramStart"/>
+      <w:r>
+        <w:rPr>
+          <w:lang w:val="en-AU"/>
+        </w:rPr>
+        <w:t>So</w:t>
+      </w:r>
+      <w:proofErr w:type="gramEnd"/>
+      <w:r>
+        <w:rPr>
+          <w:lang w:val="en-AU"/>
+        </w:rPr>
+        <w:t xml:space="preserve"> this club is not just a veteran bar/club this is an organization that supports veterans and its community. They have a nursing </w:t>
+      </w:r>
+      <w:proofErr w:type="gramStart"/>
+      <w:r>
+        <w:rPr>
+          <w:lang w:val="en-AU"/>
+        </w:rPr>
+        <w:t>scholarship</w:t>
+      </w:r>
+      <w:proofErr w:type="gramEnd"/>
+      <w:r>
+        <w:rPr>
+          <w:lang w:val="en-AU"/>
+        </w:rPr>
+        <w:t xml:space="preserve"> and they do different charitable activities in the community.</w:t>
       </w:r>
     </w:p>
     <w:p>
@@ -2015,8 +1658,16 @@
         <w:rPr>
           <w:lang w:val="en-AU"/>
         </w:rPr>
-        <w:t>Will the site work on mobile phones and tablets</w:t>
-      </w:r>
+        <w:t xml:space="preserve">Will the site work on mobile phones </w:t>
+      </w:r>
+      <w:proofErr w:type="gramStart"/>
+      <w:r>
+        <w:rPr>
+          <w:lang w:val="en-AU"/>
+        </w:rPr>
+        <w:t>and tablets</w:t>
+      </w:r>
+      <w:proofErr w:type="gramEnd"/>
     </w:p>
     <w:p>
       <w:pPr>
@@ -2033,7 +1684,21 @@
         <w:rPr>
           <w:lang w:val="en-AU"/>
         </w:rPr>
-        <w:t>If the url path the user uses is wrong what screen will come up?</w:t>
+        <w:t xml:space="preserve">If the </w:t>
+      </w:r>
+      <w:proofErr w:type="spellStart"/>
+      <w:r>
+        <w:rPr>
+          <w:lang w:val="en-AU"/>
+        </w:rPr>
+        <w:t>url</w:t>
+      </w:r>
+      <w:proofErr w:type="spellEnd"/>
+      <w:r>
+        <w:rPr>
+          <w:lang w:val="en-AU"/>
+        </w:rPr>
+        <w:t xml:space="preserve"> path the user uses is wrong what screen will come up?</w:t>
       </w:r>
     </w:p>
     <w:p>
@@ -2051,8 +1716,16 @@
         <w:rPr>
           <w:lang w:val="en-AU"/>
         </w:rPr>
-        <w:t>The form they will fill out to try and become a member each textbox needs to have parameters to make sure those textboxes are all formatted the same way</w:t>
-      </w:r>
+        <w:t xml:space="preserve">The form they will fill out to try and become a member each textbox needs to have parameters to make sure those textboxes are all formatted the same </w:t>
+      </w:r>
+      <w:proofErr w:type="gramStart"/>
+      <w:r>
+        <w:rPr>
+          <w:lang w:val="en-AU"/>
+        </w:rPr>
+        <w:t>way</w:t>
+      </w:r>
+      <w:proofErr w:type="gramEnd"/>
     </w:p>
     <w:p>
       <w:pPr>
@@ -2087,7 +1760,21 @@
         <w:rPr>
           <w:lang w:val="en-AU"/>
         </w:rPr>
-        <w:t>When an admin approves a user we need to check that that new member was added to the database and also if they were declined we need to check and make sure they were not added to the database</w:t>
+        <w:t xml:space="preserve">When an admin approves a </w:t>
+      </w:r>
+      <w:proofErr w:type="gramStart"/>
+      <w:r>
+        <w:rPr>
+          <w:lang w:val="en-AU"/>
+        </w:rPr>
+        <w:t>user</w:t>
+      </w:r>
+      <w:proofErr w:type="gramEnd"/>
+      <w:r>
+        <w:rPr>
+          <w:lang w:val="en-AU"/>
+        </w:rPr>
+        <w:t xml:space="preserve"> we need to check that that new member was added to the database and also if they were declined we need to check and make sure they were not added to the database</w:t>
       </w:r>
     </w:p>
     <w:p>
@@ -2105,8 +1792,16 @@
         <w:rPr>
           <w:lang w:val="en-AU"/>
         </w:rPr>
-        <w:t>Along with that we need to make sure when they submit the form the form is being sent in an email to the admin and it is also available for the admin to see when they are logged in</w:t>
-      </w:r>
+        <w:t xml:space="preserve">Along with that we need to make sure when they submit the form the form is being sent in an email to the admin and it is also available for the admin to see when they are logged </w:t>
+      </w:r>
+      <w:proofErr w:type="gramStart"/>
+      <w:r>
+        <w:rPr>
+          <w:lang w:val="en-AU"/>
+        </w:rPr>
+        <w:t>in</w:t>
+      </w:r>
+      <w:proofErr w:type="gramEnd"/>
     </w:p>
     <w:p>
       <w:pPr>
@@ -2123,7 +1818,21 @@
         <w:rPr>
           <w:lang w:val="en-AU"/>
         </w:rPr>
-        <w:t>We need to test and make sure that the admin site is locked only to the admins login and that no one else can make it in to that part of the application</w:t>
+        <w:t xml:space="preserve">We need to test and make sure that the admin site is locked only to the admins login and that no one else can make it </w:t>
+      </w:r>
+      <w:proofErr w:type="gramStart"/>
+      <w:r>
+        <w:rPr>
+          <w:lang w:val="en-AU"/>
+        </w:rPr>
+        <w:t>in to</w:t>
+      </w:r>
+      <w:proofErr w:type="gramEnd"/>
+      <w:r>
+        <w:rPr>
+          <w:lang w:val="en-AU"/>
+        </w:rPr>
+        <w:t xml:space="preserve"> that part of the application</w:t>
       </w:r>
     </w:p>
     <w:p>
@@ -2141,7 +1850,33 @@
         <w:rPr>
           <w:lang w:val="en-AU"/>
         </w:rPr>
-        <w:t>We also need to check and make the sure the databse is always live and it never gets disconnected from the website because if someone applies on the site to become a member and the database is offline then we have lost that application</w:t>
+        <w:t>We also need to check and make the sure the datab</w:t>
+      </w:r>
+      <w:r>
+        <w:rPr>
+          <w:lang w:val="en-AU"/>
+        </w:rPr>
+        <w:t>a</w:t>
+      </w:r>
+      <w:r>
+        <w:rPr>
+          <w:lang w:val="en-AU"/>
+        </w:rPr>
+        <w:t xml:space="preserve">se is always </w:t>
+      </w:r>
+      <w:proofErr w:type="gramStart"/>
+      <w:r>
+        <w:rPr>
+          <w:lang w:val="en-AU"/>
+        </w:rPr>
+        <w:t>live</w:t>
+      </w:r>
+      <w:proofErr w:type="gramEnd"/>
+      <w:r>
+        <w:rPr>
+          <w:lang w:val="en-AU"/>
+        </w:rPr>
+        <w:t xml:space="preserve"> and it never gets disconnected from the website because if someone applies on the site to become a member and the database is offline then we have lost that application</w:t>
       </w:r>
     </w:p>
     <w:p>
@@ -2178,7 +1913,31 @@
           <w:lang w:val="en-AU"/>
         </w:rPr>
         <w:lastRenderedPageBreak/>
-        <w:t>We will also have to test whether the facebook links we put in there if they are valid and what happens if they click on the link and in the rarest instant facebook is offline what will happen.</w:t>
+        <w:t xml:space="preserve">We will also have to test whether the </w:t>
+      </w:r>
+      <w:r>
+        <w:rPr>
+          <w:lang w:val="en-AU"/>
+        </w:rPr>
+        <w:t>F</w:t>
+      </w:r>
+      <w:r>
+        <w:rPr>
+          <w:lang w:val="en-AU"/>
+        </w:rPr>
+        <w:t xml:space="preserve">acebook links we put in there if they are valid and what happens if they click on the link and in the rarest instant </w:t>
+      </w:r>
+      <w:r>
+        <w:rPr>
+          <w:lang w:val="en-AU"/>
+        </w:rPr>
+        <w:t>F</w:t>
+      </w:r>
+      <w:r>
+        <w:rPr>
+          <w:lang w:val="en-AU"/>
+        </w:rPr>
+        <w:t>acebook is offline what will happen.</w:t>
       </w:r>
     </w:p>
     <w:p>
@@ -2295,21 +2054,40 @@
       </w:pPr>
       <w:bookmarkStart w:id="4" w:name="_Toc255385559"/>
       <w:r>
-        <w:t>Test types Identified</w:t>
+        <w:t xml:space="preserve">Test types </w:t>
+      </w:r>
+      <w:proofErr w:type="gramStart"/>
+      <w:r>
+        <w:t>Identified</w:t>
       </w:r>
       <w:bookmarkEnd w:id="4"/>
-    </w:p>
-    <w:p>
-      <w:pPr>
-        <w:rPr>
-          <w:lang w:val="en-AU"/>
-        </w:rPr>
-      </w:pPr>
-      <w:r>
-        <w:rPr>
-          <w:lang w:val="en-AU"/>
-        </w:rPr>
-        <w:t>The testing types we identified as necessary are Functionality tests, API tests, and Database tests. Functional testing and database testing are one in the same so we will perform functional testing to make sure that the database is working how it should. API testing will test that the API’s that we are using are giving us the output that we are looking for. The database testing is a little more complicated we will have to find documentation for that but I am sure it will be fairly simple. For the database we just need to check for new entries and to make sure those entries are accurate from what the user submitted.</w:t>
+      <w:proofErr w:type="gramEnd"/>
+    </w:p>
+    <w:p>
+      <w:pPr>
+        <w:rPr>
+          <w:lang w:val="en-AU"/>
+        </w:rPr>
+      </w:pPr>
+      <w:r>
+        <w:rPr>
+          <w:lang w:val="en-AU"/>
+        </w:rPr>
+        <w:t xml:space="preserve">The testing types we identified as necessary are Functionality tests, API tests, and Database tests. Functional testing and database testing are one in the same so we will perform functional testing to make sure that the database is working how it should. API testing will test that the API’s that we are using are giving us the output that we are looking for. The database testing is a little more complicated we will have to find documentation for </w:t>
+      </w:r>
+      <w:proofErr w:type="gramStart"/>
+      <w:r>
+        <w:rPr>
+          <w:lang w:val="en-AU"/>
+        </w:rPr>
+        <w:t>that</w:t>
+      </w:r>
+      <w:proofErr w:type="gramEnd"/>
+      <w:r>
+        <w:rPr>
+          <w:lang w:val="en-AU"/>
+        </w:rPr>
+        <w:t xml:space="preserve"> but I am sure it will be fairly simple. For the database we just need to check for new entries and to make sure those entries are accurate from what the user submitted.</w:t>
       </w:r>
     </w:p>
     <w:p>
@@ -2343,7 +2121,35 @@
         <w:rPr>
           <w:lang w:val="en-AU"/>
         </w:rPr>
-        <w:t>I think one of the bigger problems that comes to mind is testing the mail server as a whole. One aspect of that is testing to make sure the form was submitted and the email was sent another aspect of that is making sure that what is in the form is accurate information and not the applicant before that’s information. Another aspect of the mail server concept is when the admin accepts or denies the application the system will either add them to the database or their information will be erased.</w:t>
+        <w:t xml:space="preserve">I think one of the bigger problems that comes to mind is testing the mail </w:t>
+      </w:r>
+      <w:proofErr w:type="gramStart"/>
+      <w:r>
+        <w:rPr>
+          <w:lang w:val="en-AU"/>
+        </w:rPr>
+        <w:t>server as a whole</w:t>
+      </w:r>
+      <w:proofErr w:type="gramEnd"/>
+      <w:r>
+        <w:rPr>
+          <w:lang w:val="en-AU"/>
+        </w:rPr>
+        <w:t xml:space="preserve">. One aspect of that is testing to make sure the form was </w:t>
+      </w:r>
+      <w:proofErr w:type="gramStart"/>
+      <w:r>
+        <w:rPr>
+          <w:lang w:val="en-AU"/>
+        </w:rPr>
+        <w:t>submitted</w:t>
+      </w:r>
+      <w:proofErr w:type="gramEnd"/>
+      <w:r>
+        <w:rPr>
+          <w:lang w:val="en-AU"/>
+        </w:rPr>
+        <w:t xml:space="preserve"> and the email was sent another aspect of that is making sure that what is in the form is accurate information and not the applicant before that’s information. Another aspect of the mail server concept is when the admin accepts or denies the application the system will either add them to the database or their information will be erased.</w:t>
       </w:r>
     </w:p>
     <w:p>
@@ -2376,7 +2182,63 @@
         <w:rPr>
           <w:lang w:val="en-AU"/>
         </w:rPr>
-        <w:t>With Angular’s modular-component approach to website design, we can easily modularize our unit tests to test each individual page of the website and the components and code they contain. Each webpage component in our project contains a TypeScript file containing the code to be run on that page, with the ‘.ts’ file extension, and paired with each of these is a ‘.spec.ts’ file created automatically in which we can write our unit tests for that component.</w:t>
+        <w:t xml:space="preserve">With </w:t>
+      </w:r>
+      <w:proofErr w:type="spellStart"/>
+      <w:r>
+        <w:rPr>
+          <w:lang w:val="en-AU"/>
+        </w:rPr>
+        <w:t>Angular’s</w:t>
+      </w:r>
+      <w:proofErr w:type="spellEnd"/>
+      <w:r>
+        <w:rPr>
+          <w:lang w:val="en-AU"/>
+        </w:rPr>
+        <w:t xml:space="preserve"> modular-component approach to website design, we can easily modularize our unit tests to test each individual page of the website and the components and code they contain. Each webpage component in our project contains a TypeScript file containing the code to be run on that page, with the ‘.</w:t>
+      </w:r>
+      <w:proofErr w:type="spellStart"/>
+      <w:r>
+        <w:rPr>
+          <w:lang w:val="en-AU"/>
+        </w:rPr>
+        <w:t>ts</w:t>
+      </w:r>
+      <w:proofErr w:type="spellEnd"/>
+      <w:r>
+        <w:rPr>
+          <w:lang w:val="en-AU"/>
+        </w:rPr>
+        <w:t xml:space="preserve">’ file extension, and paired with each of these is a </w:t>
+      </w:r>
+      <w:proofErr w:type="gramStart"/>
+      <w:r>
+        <w:rPr>
+          <w:lang w:val="en-AU"/>
+        </w:rPr>
+        <w:t>‘.</w:t>
+      </w:r>
+      <w:proofErr w:type="spellStart"/>
+      <w:r>
+        <w:rPr>
+          <w:lang w:val="en-AU"/>
+        </w:rPr>
+        <w:t>spec</w:t>
+      </w:r>
+      <w:proofErr w:type="gramEnd"/>
+      <w:r>
+        <w:rPr>
+          <w:lang w:val="en-AU"/>
+        </w:rPr>
+        <w:t>.ts</w:t>
+      </w:r>
+      <w:proofErr w:type="spellEnd"/>
+      <w:r>
+        <w:rPr>
+          <w:lang w:val="en-AU"/>
+        </w:rPr>
+        <w:t>’ file created automatically in which we can write our unit tests for that component.</w:t>
       </w:r>
     </w:p>
     <w:p>
@@ -2446,7 +2308,21 @@
         <w:rPr>
           <w:lang w:val="en-AU"/>
         </w:rPr>
-        <w:t>browser window controlled by our testing software called Karma. Karma runs the unit tests on each component and gives us a readout on which tests (called “specs”) passed and which ones failed, as well as parameters telling us why certain tests may have failed. Karma also gives us a readout on how fast the tests were run, giving us insight into potential performance issues. Later on in development, we can also use the ‘ng e2e’ command similarly to run end-to-end tests in order to test the website’s functionality running as a whole.</w:t>
+        <w:t xml:space="preserve">browser window controlled by our testing software called Karma. Karma runs the unit tests on each component and gives us a readout on which tests (called “specs”) passed and which ones failed, as well as parameters telling us why certain tests may have failed. Karma also gives us a readout on how fast the tests were run, giving us insight into potential performance issues. Later </w:t>
+      </w:r>
+      <w:proofErr w:type="gramStart"/>
+      <w:r>
+        <w:rPr>
+          <w:lang w:val="en-AU"/>
+        </w:rPr>
+        <w:t>on</w:t>
+      </w:r>
+      <w:proofErr w:type="gramEnd"/>
+      <w:r>
+        <w:rPr>
+          <w:lang w:val="en-AU"/>
+        </w:rPr>
+        <w:t xml:space="preserve"> in development, we can also use the ‘ng e2e’ command similarly to run end-to-end tests in order to test the website’s functionality running as a whole.</w:t>
       </w:r>
     </w:p>
     <w:p>
@@ -2469,7 +2345,49 @@
         <w:rPr>
           <w:lang w:val="en-AU"/>
         </w:rPr>
-        <w:t>Each ‘.spec.ts’ unit test file has a ‘beforeEach’ clause in which we can set up common pre-assumed states of the website to be tested. For example, when testing the Membership Interest page, we should assume that certain required text fields are populated, while certain optional ones are not, before we run our unit tests specific to that page.</w:t>
+        <w:t xml:space="preserve">Each </w:t>
+      </w:r>
+      <w:proofErr w:type="gramStart"/>
+      <w:r>
+        <w:rPr>
+          <w:lang w:val="en-AU"/>
+        </w:rPr>
+        <w:t>‘.</w:t>
+      </w:r>
+      <w:proofErr w:type="spellStart"/>
+      <w:r>
+        <w:rPr>
+          <w:lang w:val="en-AU"/>
+        </w:rPr>
+        <w:t>spec</w:t>
+      </w:r>
+      <w:proofErr w:type="gramEnd"/>
+      <w:r>
+        <w:rPr>
+          <w:lang w:val="en-AU"/>
+        </w:rPr>
+        <w:t>.ts</w:t>
+      </w:r>
+      <w:proofErr w:type="spellEnd"/>
+      <w:r>
+        <w:rPr>
+          <w:lang w:val="en-AU"/>
+        </w:rPr>
+        <w:t>’ unit test file has a ‘</w:t>
+      </w:r>
+      <w:proofErr w:type="spellStart"/>
+      <w:r>
+        <w:rPr>
+          <w:lang w:val="en-AU"/>
+        </w:rPr>
+        <w:t>beforeEach</w:t>
+      </w:r>
+      <w:proofErr w:type="spellEnd"/>
+      <w:r>
+        <w:rPr>
+          <w:lang w:val="en-AU"/>
+        </w:rPr>
+        <w:t>’ clause in which we can set up common pre-assumed states of the website to be tested. For example, when testing the Membership Interest page, we should assume that certain required text fields are populated, while certain optional ones are not, before we run our unit tests specific to that page.</w:t>
       </w:r>
     </w:p>
     <w:p>
@@ -2793,7 +2711,23 @@
           <w:szCs w:val="20"/>
           <w:lang w:val="en-AU"/>
         </w:rPr>
-        <w:t>We will use interpolation to safely encode potentially dangerous characters and escape untrusted HTML or CSS expressions within template expressions. By default in Angular, all data is treated as unsafe so we plan to use libraries that perform output encoding by default.</w:t>
+        <w:t xml:space="preserve">We will use interpolation to safely encode potentially dangerous characters and escape untrusted HTML or CSS expressions within template expressions. By </w:t>
+      </w:r>
+      <w:proofErr w:type="gramStart"/>
+      <w:r>
+        <w:rPr>
+          <w:szCs w:val="20"/>
+          <w:lang w:val="en-AU"/>
+        </w:rPr>
+        <w:t>default</w:t>
+      </w:r>
+      <w:proofErr w:type="gramEnd"/>
+      <w:r>
+        <w:rPr>
+          <w:szCs w:val="20"/>
+          <w:lang w:val="en-AU"/>
+        </w:rPr>
+        <w:t xml:space="preserve"> in Angular, all data is treated as unsafe so we plan to use libraries that perform output encoding by default.</w:t>
       </w:r>
     </w:p>
     <w:p>
@@ -2833,7 +2767,39 @@
           <w:szCs w:val="20"/>
           <w:lang w:val="en-AU"/>
         </w:rPr>
-        <w:t>We will not use native Document Object Model (DOM) APIs to interact directly with HTML elements, and will instead use Angular template mechanisms and Angular’s own APIs to manipulate DOMs.</w:t>
+        <w:t xml:space="preserve">We will not use native Document Object Model (DOM) APIs to interact directly with HTML </w:t>
+      </w:r>
+      <w:proofErr w:type="gramStart"/>
+      <w:r>
+        <w:rPr>
+          <w:szCs w:val="20"/>
+          <w:lang w:val="en-AU"/>
+        </w:rPr>
+        <w:t>elements, and</w:t>
+      </w:r>
+      <w:proofErr w:type="gramEnd"/>
+      <w:r>
+        <w:rPr>
+          <w:szCs w:val="20"/>
+          <w:lang w:val="en-AU"/>
+        </w:rPr>
+        <w:t xml:space="preserve"> will instead use Angular template mechanisms and </w:t>
+      </w:r>
+      <w:proofErr w:type="spellStart"/>
+      <w:r>
+        <w:rPr>
+          <w:szCs w:val="20"/>
+          <w:lang w:val="en-AU"/>
+        </w:rPr>
+        <w:t>Angular’s</w:t>
+      </w:r>
+      <w:proofErr w:type="spellEnd"/>
+      <w:r>
+        <w:rPr>
+          <w:szCs w:val="20"/>
+          <w:lang w:val="en-AU"/>
+        </w:rPr>
+        <w:t xml:space="preserve"> own APIs to manipulate DOMs.</w:t>
       </w:r>
     </w:p>
     <w:p>
@@ -2890,7 +2856,21 @@
         <w:rPr>
           <w:lang w:val="en-AU"/>
         </w:rPr>
-        <w:t>While our website will be relatively small and simple, we will still focus on making it as performant as possible in case it needs to be expanded at a later date. In order to do this, we will follow these best practices while developing the project:</w:t>
+        <w:t xml:space="preserve">While our website will be relatively small and simple, we will still focus on making it as performant as possible in case it needs to be expanded </w:t>
+      </w:r>
+      <w:proofErr w:type="gramStart"/>
+      <w:r>
+        <w:rPr>
+          <w:lang w:val="en-AU"/>
+        </w:rPr>
+        <w:t>at a later date</w:t>
+      </w:r>
+      <w:proofErr w:type="gramEnd"/>
+      <w:r>
+        <w:rPr>
+          <w:lang w:val="en-AU"/>
+        </w:rPr>
+        <w:t>. In order to do this, we will follow these best practices while developing the project:</w:t>
       </w:r>
     </w:p>
     <w:p>
@@ -2985,8 +2965,13 @@
         <w:t>Perform Execution of Tests</w:t>
       </w:r>
       <w:r>
-        <w:t xml:space="preserve"> - &lt;5 mins</w:t>
-      </w:r>
+        <w:t xml:space="preserve"> - &lt;5 </w:t>
+      </w:r>
+      <w:proofErr w:type="gramStart"/>
+      <w:r>
+        <w:t>mins</w:t>
+      </w:r>
+      <w:proofErr w:type="gramEnd"/>
     </w:p>
     <w:p>
       <w:r>
@@ -3078,7 +3063,15 @@
         <w:t>Compatibility Defects</w:t>
       </w:r>
       <w:r>
-        <w:t xml:space="preserve"> – Currently, we are experiencing some minor compatibility defects. These defects are browser related, as the UI is displayed different depending on your chosen browser. This can be fixed with simple polyfills, turnaround time will be 1 to 2 days to fix this defect. </w:t>
+        <w:t xml:space="preserve"> – Currently, we are experiencing some minor compatibility defects. These defects are browser related, as the UI is displayed different depending on your chosen browser. This can be fixed with simple </w:t>
+      </w:r>
+      <w:proofErr w:type="spellStart"/>
+      <w:r>
+        <w:t>polyfills</w:t>
+      </w:r>
+      <w:proofErr w:type="spellEnd"/>
+      <w:r>
+        <w:t xml:space="preserve">, turnaround time will be 1 to 2 days to fix this defect. </w:t>
       </w:r>
     </w:p>
     <w:p>
@@ -3793,15 +3786,6 @@
   </w:num>
   <w:num w:numId="6">
     <w:abstractNumId w:val="4"/>
-    <w:lvlOverride w:ilvl="0"/>
-    <w:lvlOverride w:ilvl="1"/>
-    <w:lvlOverride w:ilvl="2"/>
-    <w:lvlOverride w:ilvl="3"/>
-    <w:lvlOverride w:ilvl="4"/>
-    <w:lvlOverride w:ilvl="5"/>
-    <w:lvlOverride w:ilvl="6"/>
-    <w:lvlOverride w:ilvl="7"/>
-    <w:lvlOverride w:ilvl="8"/>
   </w:num>
 </w:numbering>
 </file>

</xml_diff>